<commit_message>
Sarsa a=0.1 nomono & a = 0.5 nomono done
</commit_message>
<xml_diff>
--- a/2048_Report 2.0 (Von Lutharsanen vorgenommene Änderungen 2019-12-09) Kopie.docx
+++ b/2048_Report 2.0 (Von Lutharsanen vorgenommene Änderungen 2019-12-09) Kopie.docx
@@ -1480,7 +1480,6 @@
               </w:rPr>
               <w:t xml:space="preserve">1.2.5 Fifth </w:t>
             </w:r>
-            <w:bookmarkStart w:id="0" w:name="_GoBack"/>
             <w:r>
               <w:rPr>
                 <w:rStyle w:val="Hyperlink"/>
@@ -1491,7 +1490,6 @@
               </w:rPr>
               <w:t>test-run</w:t>
             </w:r>
-            <w:bookmarkEnd w:id="0"/>
             <w:r>
               <w:rPr>
                 <w:rFonts w:ascii="Times New Roman" w:hAnsi="Times New Roman"/>
@@ -3400,10 +3398,10 @@
       <w:pPr>
         <w:pStyle w:val="berschrift1"/>
       </w:pPr>
-      <w:bookmarkStart w:id="1" w:name="_Toc25999746"/>
-      <w:bookmarkStart w:id="2" w:name="_Toc25999754"/>
-      <w:bookmarkStart w:id="3" w:name="_Toc26039695"/>
-      <w:bookmarkStart w:id="4" w:name="_Toc26794101"/>
+      <w:bookmarkStart w:id="0" w:name="_Toc25999746"/>
+      <w:bookmarkStart w:id="1" w:name="_Toc25999754"/>
+      <w:bookmarkStart w:id="2" w:name="_Toc26039695"/>
+      <w:bookmarkStart w:id="3" w:name="_Toc26794101"/>
       <w:r>
         <w:lastRenderedPageBreak/>
         <w:t>0.</w:t>
@@ -3414,13 +3412,13 @@
       <w:r>
         <w:t>Contribution of the group members</w:t>
       </w:r>
+      <w:bookmarkEnd w:id="0"/>
       <w:bookmarkEnd w:id="1"/>
+      <w:r>
+        <w:t xml:space="preserve"> to the project</w:t>
+      </w:r>
       <w:bookmarkEnd w:id="2"/>
-      <w:r>
-        <w:t xml:space="preserve"> to the project</w:t>
-      </w:r>
       <w:bookmarkEnd w:id="3"/>
-      <w:bookmarkEnd w:id="4"/>
     </w:p>
     <w:tbl>
       <w:tblPr>
@@ -3527,10 +3525,10 @@
       <w:pPr>
         <w:pStyle w:val="berschrift1"/>
       </w:pPr>
-      <w:bookmarkStart w:id="5" w:name="_Toc25999747"/>
-      <w:bookmarkStart w:id="6" w:name="_Toc25999755"/>
-      <w:bookmarkStart w:id="7" w:name="_Toc26039696"/>
-      <w:bookmarkStart w:id="8" w:name="_Toc26794102"/>
+      <w:bookmarkStart w:id="4" w:name="_Toc25999747"/>
+      <w:bookmarkStart w:id="5" w:name="_Toc25999755"/>
+      <w:bookmarkStart w:id="6" w:name="_Toc26039696"/>
+      <w:bookmarkStart w:id="7" w:name="_Toc26794102"/>
       <w:r>
         <w:t>1.</w:t>
       </w:r>
@@ -3540,32 +3538,32 @@
       <w:r>
         <w:t>Project- programming 2048 with deep reinforcement learning</w:t>
       </w:r>
+      <w:bookmarkEnd w:id="4"/>
       <w:bookmarkEnd w:id="5"/>
       <w:bookmarkEnd w:id="6"/>
       <w:bookmarkEnd w:id="7"/>
+    </w:p>
+    <w:p>
+      <w:pPr>
+        <w:pStyle w:val="berschrift2"/>
+      </w:pPr>
+      <w:bookmarkStart w:id="8" w:name="_Toc25999748"/>
+      <w:bookmarkStart w:id="9" w:name="_Toc25999756"/>
+      <w:bookmarkStart w:id="10" w:name="_Toc26039697"/>
+      <w:bookmarkStart w:id="11" w:name="_Toc26794103"/>
+      <w:r>
+        <w:t xml:space="preserve">Our </w:t>
+      </w:r>
+      <w:r>
+        <w:t>r</w:t>
+      </w:r>
+      <w:r>
+        <w:t>einforcement problem</w:t>
+      </w:r>
       <w:bookmarkEnd w:id="8"/>
-    </w:p>
-    <w:p>
-      <w:pPr>
-        <w:pStyle w:val="berschrift2"/>
-      </w:pPr>
-      <w:bookmarkStart w:id="9" w:name="_Toc25999748"/>
-      <w:bookmarkStart w:id="10" w:name="_Toc25999756"/>
-      <w:bookmarkStart w:id="11" w:name="_Toc26039697"/>
-      <w:bookmarkStart w:id="12" w:name="_Toc26794103"/>
-      <w:r>
-        <w:t xml:space="preserve">Our </w:t>
-      </w:r>
-      <w:r>
-        <w:t>r</w:t>
-      </w:r>
-      <w:r>
-        <w:t>einforcement problem</w:t>
-      </w:r>
       <w:bookmarkEnd w:id="9"/>
       <w:bookmarkEnd w:id="10"/>
       <w:bookmarkEnd w:id="11"/>
-      <w:bookmarkEnd w:id="12"/>
     </w:p>
     <w:p>
       <w:pPr>
@@ -3794,6 +3792,979 @@
       <w:r>
         <w:t>.</w:t>
       </w:r>
+    </w:p>
+    <w:p>
+      <w:r>
+        <w:br w:type="page"/>
+      </w:r>
+    </w:p>
+    <w:p>
+      <w:pPr>
+        <w:spacing w:after="240" w:line="276" w:lineRule="auto"/>
+        <w:jc w:val="both"/>
+      </w:pPr>
+      <w:r>
+        <w:lastRenderedPageBreak/>
+        <w:t>DQN</w:t>
+      </w:r>
+    </w:p>
+    <w:tbl>
+      <w:tblPr>
+        <w:tblStyle w:val="Tabellenraster"/>
+        <w:tblW w:w="0" w:type="auto"/>
+        <w:tblLook w:val="04A0" w:firstRow="1" w:lastRow="0" w:firstColumn="1" w:lastColumn="0" w:noHBand="0" w:noVBand="1"/>
+      </w:tblPr>
+      <w:tblGrid>
+        <w:gridCol w:w="1811"/>
+        <w:gridCol w:w="1811"/>
+        <w:gridCol w:w="1811"/>
+        <w:gridCol w:w="1811"/>
+        <w:gridCol w:w="1812"/>
+      </w:tblGrid>
+      <w:tr>
+        <w:tc>
+          <w:tcPr>
+            <w:tcW w:w="1811" w:type="dxa"/>
+          </w:tcPr>
+          <w:p>
+            <w:pPr>
+              <w:spacing w:line="276" w:lineRule="auto"/>
+              <w:jc w:val="both"/>
+            </w:pPr>
+            <w:r>
+              <w:t>Model</w:t>
+            </w:r>
+          </w:p>
+        </w:tc>
+        <w:tc>
+          <w:tcPr>
+            <w:tcW w:w="1811" w:type="dxa"/>
+          </w:tcPr>
+          <w:p>
+            <w:pPr>
+              <w:spacing w:line="276" w:lineRule="auto"/>
+              <w:jc w:val="both"/>
+            </w:pPr>
+            <w:r>
+              <w:t>Training</w:t>
+            </w:r>
+          </w:p>
+        </w:tc>
+        <w:tc>
+          <w:tcPr>
+            <w:tcW w:w="1811" w:type="dxa"/>
+          </w:tcPr>
+          <w:p>
+            <w:pPr>
+              <w:spacing w:line="276" w:lineRule="auto"/>
+              <w:jc w:val="both"/>
+            </w:pPr>
+            <w:r>
+              <w:t>Neural dims</w:t>
+            </w:r>
+          </w:p>
+        </w:tc>
+        <w:tc>
+          <w:tcPr>
+            <w:tcW w:w="1811" w:type="dxa"/>
+          </w:tcPr>
+          <w:p>
+            <w:pPr>
+              <w:spacing w:line="276" w:lineRule="auto"/>
+              <w:jc w:val="both"/>
+            </w:pPr>
+            <w:r>
+              <w:t>Eps_dec</w:t>
+            </w:r>
+          </w:p>
+        </w:tc>
+        <w:tc>
+          <w:tcPr>
+            <w:tcW w:w="1812" w:type="dxa"/>
+          </w:tcPr>
+          <w:p>
+            <w:pPr>
+              <w:spacing w:line="276" w:lineRule="auto"/>
+              <w:jc w:val="both"/>
+            </w:pPr>
+            <w:r>
+              <w:t>Alpha</w:t>
+            </w:r>
+          </w:p>
+        </w:tc>
+      </w:tr>
+      <w:tr>
+        <w:tc>
+          <w:tcPr>
+            <w:tcW w:w="1811" w:type="dxa"/>
+          </w:tcPr>
+          <w:p>
+            <w:pPr>
+              <w:spacing w:line="276" w:lineRule="auto"/>
+              <w:jc w:val="both"/>
+            </w:pPr>
+            <w:r>
+              <w:t>DQN1</w:t>
+            </w:r>
+          </w:p>
+        </w:tc>
+        <w:tc>
+          <w:tcPr>
+            <w:tcW w:w="1811" w:type="dxa"/>
+          </w:tcPr>
+          <w:p>
+            <w:pPr>
+              <w:spacing w:line="276" w:lineRule="auto"/>
+              <w:jc w:val="both"/>
+            </w:pPr>
+            <w:r>
+              <w:t>5000</w:t>
+            </w:r>
+          </w:p>
+        </w:tc>
+        <w:tc>
+          <w:tcPr>
+            <w:tcW w:w="1811" w:type="dxa"/>
+          </w:tcPr>
+          <w:p>
+            <w:pPr>
+              <w:spacing w:line="276" w:lineRule="auto"/>
+              <w:jc w:val="both"/>
+            </w:pPr>
+            <w:r>
+              <w:t>256,256</w:t>
+            </w:r>
+          </w:p>
+        </w:tc>
+        <w:tc>
+          <w:tcPr>
+            <w:tcW w:w="1811" w:type="dxa"/>
+          </w:tcPr>
+          <w:p>
+            <w:pPr>
+              <w:spacing w:line="276" w:lineRule="auto"/>
+              <w:jc w:val="both"/>
+            </w:pPr>
+            <w:r>
+              <w:t>0.096</w:t>
+            </w:r>
+          </w:p>
+        </w:tc>
+        <w:tc>
+          <w:tcPr>
+            <w:tcW w:w="1812" w:type="dxa"/>
+          </w:tcPr>
+          <w:p>
+            <w:pPr>
+              <w:spacing w:line="276" w:lineRule="auto"/>
+              <w:jc w:val="both"/>
+            </w:pPr>
+            <w:r>
+              <w:t>0.0001</w:t>
+            </w:r>
+          </w:p>
+        </w:tc>
+      </w:tr>
+      <w:tr>
+        <w:tc>
+          <w:tcPr>
+            <w:tcW w:w="1811" w:type="dxa"/>
+          </w:tcPr>
+          <w:p>
+            <w:pPr>
+              <w:spacing w:line="276" w:lineRule="auto"/>
+              <w:jc w:val="both"/>
+            </w:pPr>
+            <w:r>
+              <w:t>DQN2</w:t>
+            </w:r>
+          </w:p>
+        </w:tc>
+        <w:tc>
+          <w:tcPr>
+            <w:tcW w:w="1811" w:type="dxa"/>
+          </w:tcPr>
+          <w:p>
+            <w:pPr>
+              <w:spacing w:line="276" w:lineRule="auto"/>
+              <w:jc w:val="both"/>
+            </w:pPr>
+            <w:r>
+              <w:t>5000</w:t>
+            </w:r>
+          </w:p>
+        </w:tc>
+        <w:tc>
+          <w:tcPr>
+            <w:tcW w:w="1811" w:type="dxa"/>
+          </w:tcPr>
+          <w:p>
+            <w:pPr>
+              <w:spacing w:line="276" w:lineRule="auto"/>
+              <w:jc w:val="both"/>
+            </w:pPr>
+            <w:r>
+              <w:t>256,256</w:t>
+            </w:r>
+          </w:p>
+        </w:tc>
+        <w:tc>
+          <w:tcPr>
+            <w:tcW w:w="1811" w:type="dxa"/>
+          </w:tcPr>
+          <w:p>
+            <w:pPr>
+              <w:spacing w:line="276" w:lineRule="auto"/>
+              <w:jc w:val="both"/>
+            </w:pPr>
+            <w:r>
+              <w:t>1/5000</w:t>
+            </w:r>
+          </w:p>
+        </w:tc>
+        <w:tc>
+          <w:tcPr>
+            <w:tcW w:w="1812" w:type="dxa"/>
+          </w:tcPr>
+          <w:p>
+            <w:pPr>
+              <w:spacing w:line="276" w:lineRule="auto"/>
+              <w:jc w:val="both"/>
+            </w:pPr>
+            <w:r>
+              <w:t>0.0001</w:t>
+            </w:r>
+          </w:p>
+        </w:tc>
+      </w:tr>
+      <w:tr>
+        <w:tc>
+          <w:tcPr>
+            <w:tcW w:w="1811" w:type="dxa"/>
+          </w:tcPr>
+          <w:p>
+            <w:pPr>
+              <w:spacing w:line="276" w:lineRule="auto"/>
+              <w:jc w:val="both"/>
+            </w:pPr>
+            <w:r>
+              <w:t>DQN3</w:t>
+            </w:r>
+          </w:p>
+        </w:tc>
+        <w:tc>
+          <w:tcPr>
+            <w:tcW w:w="1811" w:type="dxa"/>
+          </w:tcPr>
+          <w:p>
+            <w:pPr>
+              <w:spacing w:line="276" w:lineRule="auto"/>
+              <w:jc w:val="both"/>
+            </w:pPr>
+            <w:r>
+              <w:t>5000</w:t>
+            </w:r>
+          </w:p>
+        </w:tc>
+        <w:tc>
+          <w:tcPr>
+            <w:tcW w:w="1811" w:type="dxa"/>
+          </w:tcPr>
+          <w:p>
+            <w:pPr>
+              <w:spacing w:line="276" w:lineRule="auto"/>
+              <w:jc w:val="both"/>
+            </w:pPr>
+            <w:r>
+              <w:t>256,256</w:t>
+            </w:r>
+          </w:p>
+        </w:tc>
+        <w:tc>
+          <w:tcPr>
+            <w:tcW w:w="1811" w:type="dxa"/>
+          </w:tcPr>
+          <w:p>
+            <w:pPr>
+              <w:spacing w:line="276" w:lineRule="auto"/>
+              <w:jc w:val="both"/>
+            </w:pPr>
+            <w:r>
+              <w:t>0.096</w:t>
+            </w:r>
+          </w:p>
+        </w:tc>
+        <w:tc>
+          <w:tcPr>
+            <w:tcW w:w="1812" w:type="dxa"/>
+          </w:tcPr>
+          <w:p>
+            <w:pPr>
+              <w:spacing w:line="276" w:lineRule="auto"/>
+              <w:jc w:val="both"/>
+            </w:pPr>
+            <w:r>
+              <w:t>0.001</w:t>
+            </w:r>
+          </w:p>
+        </w:tc>
+      </w:tr>
+      <w:tr>
+        <w:tc>
+          <w:tcPr>
+            <w:tcW w:w="1811" w:type="dxa"/>
+          </w:tcPr>
+          <w:p>
+            <w:pPr>
+              <w:spacing w:line="276" w:lineRule="auto"/>
+              <w:jc w:val="both"/>
+            </w:pPr>
+            <w:r>
+              <w:t>DQN4</w:t>
+            </w:r>
+          </w:p>
+        </w:tc>
+        <w:tc>
+          <w:tcPr>
+            <w:tcW w:w="1811" w:type="dxa"/>
+          </w:tcPr>
+          <w:p>
+            <w:pPr>
+              <w:spacing w:line="276" w:lineRule="auto"/>
+              <w:jc w:val="both"/>
+            </w:pPr>
+            <w:r>
+              <w:t>5000</w:t>
+            </w:r>
+          </w:p>
+        </w:tc>
+        <w:tc>
+          <w:tcPr>
+            <w:tcW w:w="1811" w:type="dxa"/>
+          </w:tcPr>
+          <w:p>
+            <w:pPr>
+              <w:spacing w:line="276" w:lineRule="auto"/>
+              <w:jc w:val="both"/>
+            </w:pPr>
+            <w:r>
+              <w:t>256,256</w:t>
+            </w:r>
+          </w:p>
+        </w:tc>
+        <w:tc>
+          <w:tcPr>
+            <w:tcW w:w="1811" w:type="dxa"/>
+          </w:tcPr>
+          <w:p>
+            <w:pPr>
+              <w:spacing w:line="276" w:lineRule="auto"/>
+              <w:jc w:val="both"/>
+            </w:pPr>
+            <w:r>
+              <w:t>1/5000</w:t>
+            </w:r>
+          </w:p>
+        </w:tc>
+        <w:tc>
+          <w:tcPr>
+            <w:tcW w:w="1812" w:type="dxa"/>
+          </w:tcPr>
+          <w:p>
+            <w:pPr>
+              <w:spacing w:line="276" w:lineRule="auto"/>
+              <w:jc w:val="both"/>
+            </w:pPr>
+            <w:r>
+              <w:t>0.001</w:t>
+            </w:r>
+          </w:p>
+        </w:tc>
+      </w:tr>
+      <w:tr>
+        <w:tc>
+          <w:tcPr>
+            <w:tcW w:w="1811" w:type="dxa"/>
+          </w:tcPr>
+          <w:p>
+            <w:pPr>
+              <w:spacing w:line="276" w:lineRule="auto"/>
+              <w:jc w:val="both"/>
+            </w:pPr>
+            <w:r>
+              <w:t>DQN5</w:t>
+            </w:r>
+          </w:p>
+        </w:tc>
+        <w:tc>
+          <w:tcPr>
+            <w:tcW w:w="1811" w:type="dxa"/>
+          </w:tcPr>
+          <w:p>
+            <w:pPr>
+              <w:spacing w:line="276" w:lineRule="auto"/>
+              <w:jc w:val="both"/>
+            </w:pPr>
+            <w:r>
+              <w:t>5000</w:t>
+            </w:r>
+          </w:p>
+        </w:tc>
+        <w:tc>
+          <w:tcPr>
+            <w:tcW w:w="1811" w:type="dxa"/>
+          </w:tcPr>
+          <w:p>
+            <w:pPr>
+              <w:spacing w:line="276" w:lineRule="auto"/>
+              <w:jc w:val="both"/>
+            </w:pPr>
+            <w:r>
+              <w:t>64,32</w:t>
+            </w:r>
+          </w:p>
+        </w:tc>
+        <w:tc>
+          <w:tcPr>
+            <w:tcW w:w="1811" w:type="dxa"/>
+          </w:tcPr>
+          <w:p>
+            <w:pPr>
+              <w:spacing w:line="276" w:lineRule="auto"/>
+              <w:jc w:val="both"/>
+            </w:pPr>
+            <w:r>
+              <w:t>0.096</w:t>
+            </w:r>
+          </w:p>
+        </w:tc>
+        <w:tc>
+          <w:tcPr>
+            <w:tcW w:w="1812" w:type="dxa"/>
+          </w:tcPr>
+          <w:p>
+            <w:pPr>
+              <w:spacing w:line="276" w:lineRule="auto"/>
+              <w:jc w:val="both"/>
+            </w:pPr>
+            <w:r>
+              <w:t>0.0001</w:t>
+            </w:r>
+          </w:p>
+        </w:tc>
+      </w:tr>
+      <w:tr>
+        <w:tc>
+          <w:tcPr>
+            <w:tcW w:w="1811" w:type="dxa"/>
+          </w:tcPr>
+          <w:p>
+            <w:pPr>
+              <w:spacing w:line="276" w:lineRule="auto"/>
+              <w:jc w:val="both"/>
+            </w:pPr>
+            <w:r>
+              <w:t>DQN6</w:t>
+            </w:r>
+          </w:p>
+        </w:tc>
+        <w:tc>
+          <w:tcPr>
+            <w:tcW w:w="1811" w:type="dxa"/>
+          </w:tcPr>
+          <w:p>
+            <w:pPr>
+              <w:spacing w:line="276" w:lineRule="auto"/>
+              <w:jc w:val="both"/>
+            </w:pPr>
+            <w:r>
+              <w:t>5000</w:t>
+            </w:r>
+          </w:p>
+        </w:tc>
+        <w:tc>
+          <w:tcPr>
+            <w:tcW w:w="1811" w:type="dxa"/>
+          </w:tcPr>
+          <w:p>
+            <w:pPr>
+              <w:spacing w:line="276" w:lineRule="auto"/>
+              <w:jc w:val="both"/>
+            </w:pPr>
+            <w:r>
+              <w:t>64,32</w:t>
+            </w:r>
+          </w:p>
+        </w:tc>
+        <w:tc>
+          <w:tcPr>
+            <w:tcW w:w="1811" w:type="dxa"/>
+          </w:tcPr>
+          <w:p>
+            <w:pPr>
+              <w:spacing w:line="276" w:lineRule="auto"/>
+              <w:jc w:val="both"/>
+            </w:pPr>
+            <w:r>
+              <w:t>1/5000</w:t>
+            </w:r>
+          </w:p>
+        </w:tc>
+        <w:tc>
+          <w:tcPr>
+            <w:tcW w:w="1812" w:type="dxa"/>
+          </w:tcPr>
+          <w:p>
+            <w:pPr>
+              <w:spacing w:line="276" w:lineRule="auto"/>
+              <w:jc w:val="both"/>
+            </w:pPr>
+            <w:r>
+              <w:t>0.0001</w:t>
+            </w:r>
+          </w:p>
+        </w:tc>
+      </w:tr>
+      <w:tr>
+        <w:tc>
+          <w:tcPr>
+            <w:tcW w:w="1811" w:type="dxa"/>
+          </w:tcPr>
+          <w:p>
+            <w:pPr>
+              <w:spacing w:line="276" w:lineRule="auto"/>
+              <w:jc w:val="both"/>
+            </w:pPr>
+            <w:r>
+              <w:t>DQN7</w:t>
+            </w:r>
+          </w:p>
+        </w:tc>
+        <w:tc>
+          <w:tcPr>
+            <w:tcW w:w="1811" w:type="dxa"/>
+          </w:tcPr>
+          <w:p>
+            <w:pPr>
+              <w:spacing w:line="276" w:lineRule="auto"/>
+              <w:jc w:val="both"/>
+            </w:pPr>
+            <w:r>
+              <w:t>5000</w:t>
+            </w:r>
+          </w:p>
+        </w:tc>
+        <w:tc>
+          <w:tcPr>
+            <w:tcW w:w="1811" w:type="dxa"/>
+          </w:tcPr>
+          <w:p>
+            <w:pPr>
+              <w:spacing w:line="276" w:lineRule="auto"/>
+              <w:jc w:val="both"/>
+            </w:pPr>
+            <w:r>
+              <w:t>64,32</w:t>
+            </w:r>
+          </w:p>
+        </w:tc>
+        <w:tc>
+          <w:tcPr>
+            <w:tcW w:w="1811" w:type="dxa"/>
+          </w:tcPr>
+          <w:p>
+            <w:pPr>
+              <w:spacing w:line="276" w:lineRule="auto"/>
+              <w:jc w:val="both"/>
+            </w:pPr>
+            <w:r>
+              <w:t>0.096</w:t>
+            </w:r>
+          </w:p>
+        </w:tc>
+        <w:tc>
+          <w:tcPr>
+            <w:tcW w:w="1812" w:type="dxa"/>
+          </w:tcPr>
+          <w:p>
+            <w:pPr>
+              <w:spacing w:line="276" w:lineRule="auto"/>
+              <w:jc w:val="both"/>
+            </w:pPr>
+            <w:r>
+              <w:t>0.001</w:t>
+            </w:r>
+          </w:p>
+        </w:tc>
+      </w:tr>
+      <w:tr>
+        <w:tc>
+          <w:tcPr>
+            <w:tcW w:w="1811" w:type="dxa"/>
+          </w:tcPr>
+          <w:p>
+            <w:pPr>
+              <w:spacing w:line="276" w:lineRule="auto"/>
+              <w:jc w:val="both"/>
+            </w:pPr>
+            <w:r>
+              <w:t>DQN8</w:t>
+            </w:r>
+          </w:p>
+        </w:tc>
+        <w:tc>
+          <w:tcPr>
+            <w:tcW w:w="1811" w:type="dxa"/>
+          </w:tcPr>
+          <w:p>
+            <w:pPr>
+              <w:spacing w:line="276" w:lineRule="auto"/>
+              <w:jc w:val="both"/>
+            </w:pPr>
+            <w:r>
+              <w:t>5000</w:t>
+            </w:r>
+          </w:p>
+        </w:tc>
+        <w:tc>
+          <w:tcPr>
+            <w:tcW w:w="1811" w:type="dxa"/>
+          </w:tcPr>
+          <w:p>
+            <w:pPr>
+              <w:spacing w:line="276" w:lineRule="auto"/>
+              <w:jc w:val="both"/>
+            </w:pPr>
+            <w:r>
+              <w:t>64,32</w:t>
+            </w:r>
+          </w:p>
+        </w:tc>
+        <w:tc>
+          <w:tcPr>
+            <w:tcW w:w="1811" w:type="dxa"/>
+          </w:tcPr>
+          <w:p>
+            <w:pPr>
+              <w:spacing w:line="276" w:lineRule="auto"/>
+              <w:jc w:val="both"/>
+            </w:pPr>
+            <w:r>
+              <w:t>1/5000</w:t>
+            </w:r>
+          </w:p>
+        </w:tc>
+        <w:tc>
+          <w:tcPr>
+            <w:tcW w:w="1812" w:type="dxa"/>
+          </w:tcPr>
+          <w:p>
+            <w:pPr>
+              <w:spacing w:line="276" w:lineRule="auto"/>
+              <w:jc w:val="both"/>
+            </w:pPr>
+            <w:r>
+              <w:t>0.001</w:t>
+            </w:r>
+          </w:p>
+        </w:tc>
+      </w:tr>
+      <w:tr>
+        <w:tc>
+          <w:tcPr>
+            <w:tcW w:w="1811" w:type="dxa"/>
+          </w:tcPr>
+          <w:p>
+            <w:pPr>
+              <w:spacing w:line="276" w:lineRule="auto"/>
+              <w:jc w:val="both"/>
+            </w:pPr>
+            <w:r>
+              <w:t>DQN9</w:t>
+            </w:r>
+          </w:p>
+        </w:tc>
+        <w:tc>
+          <w:tcPr>
+            <w:tcW w:w="1811" w:type="dxa"/>
+          </w:tcPr>
+          <w:p>
+            <w:pPr>
+              <w:spacing w:line="276" w:lineRule="auto"/>
+              <w:jc w:val="both"/>
+            </w:pPr>
+            <w:r>
+              <w:t>5000</w:t>
+            </w:r>
+          </w:p>
+        </w:tc>
+        <w:tc>
+          <w:tcPr>
+            <w:tcW w:w="1811" w:type="dxa"/>
+          </w:tcPr>
+          <w:p>
+            <w:pPr>
+              <w:spacing w:line="276" w:lineRule="auto"/>
+              <w:jc w:val="both"/>
+            </w:pPr>
+            <w:r>
+              <w:t>8,4</w:t>
+            </w:r>
+          </w:p>
+        </w:tc>
+        <w:tc>
+          <w:tcPr>
+            <w:tcW w:w="1811" w:type="dxa"/>
+          </w:tcPr>
+          <w:p>
+            <w:pPr>
+              <w:spacing w:line="276" w:lineRule="auto"/>
+              <w:jc w:val="both"/>
+            </w:pPr>
+            <w:r>
+              <w:t>0.096</w:t>
+            </w:r>
+          </w:p>
+        </w:tc>
+        <w:tc>
+          <w:tcPr>
+            <w:tcW w:w="1812" w:type="dxa"/>
+          </w:tcPr>
+          <w:p>
+            <w:pPr>
+              <w:spacing w:line="276" w:lineRule="auto"/>
+              <w:jc w:val="both"/>
+            </w:pPr>
+            <w:r>
+              <w:t>0.0001</w:t>
+            </w:r>
+          </w:p>
+        </w:tc>
+      </w:tr>
+      <w:tr>
+        <w:tc>
+          <w:tcPr>
+            <w:tcW w:w="1811" w:type="dxa"/>
+          </w:tcPr>
+          <w:p>
+            <w:pPr>
+              <w:spacing w:line="276" w:lineRule="auto"/>
+              <w:jc w:val="both"/>
+            </w:pPr>
+            <w:r>
+              <w:t>DQN10</w:t>
+            </w:r>
+          </w:p>
+        </w:tc>
+        <w:tc>
+          <w:tcPr>
+            <w:tcW w:w="1811" w:type="dxa"/>
+          </w:tcPr>
+          <w:p>
+            <w:pPr>
+              <w:spacing w:line="276" w:lineRule="auto"/>
+              <w:jc w:val="both"/>
+            </w:pPr>
+            <w:r>
+              <w:t>5000</w:t>
+            </w:r>
+          </w:p>
+        </w:tc>
+        <w:tc>
+          <w:tcPr>
+            <w:tcW w:w="1811" w:type="dxa"/>
+          </w:tcPr>
+          <w:p>
+            <w:pPr>
+              <w:spacing w:line="276" w:lineRule="auto"/>
+              <w:jc w:val="both"/>
+            </w:pPr>
+            <w:r>
+              <w:t>8,4</w:t>
+            </w:r>
+          </w:p>
+        </w:tc>
+        <w:tc>
+          <w:tcPr>
+            <w:tcW w:w="1811" w:type="dxa"/>
+          </w:tcPr>
+          <w:p>
+            <w:pPr>
+              <w:spacing w:line="276" w:lineRule="auto"/>
+              <w:jc w:val="both"/>
+            </w:pPr>
+            <w:r>
+              <w:t>1/5000</w:t>
+            </w:r>
+          </w:p>
+        </w:tc>
+        <w:tc>
+          <w:tcPr>
+            <w:tcW w:w="1812" w:type="dxa"/>
+          </w:tcPr>
+          <w:p>
+            <w:pPr>
+              <w:spacing w:line="276" w:lineRule="auto"/>
+              <w:jc w:val="both"/>
+            </w:pPr>
+            <w:r>
+              <w:t>0.0001</w:t>
+            </w:r>
+          </w:p>
+        </w:tc>
+      </w:tr>
+      <w:tr>
+        <w:tc>
+          <w:tcPr>
+            <w:tcW w:w="1811" w:type="dxa"/>
+          </w:tcPr>
+          <w:p>
+            <w:pPr>
+              <w:spacing w:line="276" w:lineRule="auto"/>
+              <w:jc w:val="both"/>
+            </w:pPr>
+            <w:r>
+              <w:t>DQN11</w:t>
+            </w:r>
+          </w:p>
+        </w:tc>
+        <w:tc>
+          <w:tcPr>
+            <w:tcW w:w="1811" w:type="dxa"/>
+          </w:tcPr>
+          <w:p>
+            <w:pPr>
+              <w:spacing w:line="276" w:lineRule="auto"/>
+              <w:jc w:val="both"/>
+            </w:pPr>
+            <w:r>
+              <w:t>5000</w:t>
+            </w:r>
+          </w:p>
+        </w:tc>
+        <w:tc>
+          <w:tcPr>
+            <w:tcW w:w="1811" w:type="dxa"/>
+          </w:tcPr>
+          <w:p>
+            <w:pPr>
+              <w:spacing w:line="276" w:lineRule="auto"/>
+              <w:jc w:val="both"/>
+            </w:pPr>
+            <w:r>
+              <w:t>8,4</w:t>
+            </w:r>
+          </w:p>
+        </w:tc>
+        <w:tc>
+          <w:tcPr>
+            <w:tcW w:w="1811" w:type="dxa"/>
+          </w:tcPr>
+          <w:p>
+            <w:pPr>
+              <w:spacing w:line="276" w:lineRule="auto"/>
+              <w:jc w:val="both"/>
+            </w:pPr>
+            <w:r>
+              <w:t>0.096</w:t>
+            </w:r>
+          </w:p>
+        </w:tc>
+        <w:tc>
+          <w:tcPr>
+            <w:tcW w:w="1812" w:type="dxa"/>
+          </w:tcPr>
+          <w:p>
+            <w:pPr>
+              <w:spacing w:line="276" w:lineRule="auto"/>
+              <w:jc w:val="both"/>
+            </w:pPr>
+            <w:r>
+              <w:t>0.001</w:t>
+            </w:r>
+          </w:p>
+        </w:tc>
+      </w:tr>
+      <w:tr>
+        <w:tc>
+          <w:tcPr>
+            <w:tcW w:w="1811" w:type="dxa"/>
+          </w:tcPr>
+          <w:p>
+            <w:pPr>
+              <w:spacing w:line="276" w:lineRule="auto"/>
+              <w:jc w:val="both"/>
+            </w:pPr>
+            <w:r>
+              <w:t>DQN12</w:t>
+            </w:r>
+          </w:p>
+        </w:tc>
+        <w:tc>
+          <w:tcPr>
+            <w:tcW w:w="1811" w:type="dxa"/>
+          </w:tcPr>
+          <w:p>
+            <w:pPr>
+              <w:spacing w:line="276" w:lineRule="auto"/>
+              <w:jc w:val="both"/>
+            </w:pPr>
+            <w:r>
+              <w:t>5000</w:t>
+            </w:r>
+          </w:p>
+        </w:tc>
+        <w:tc>
+          <w:tcPr>
+            <w:tcW w:w="1811" w:type="dxa"/>
+          </w:tcPr>
+          <w:p>
+            <w:pPr>
+              <w:spacing w:line="276" w:lineRule="auto"/>
+              <w:jc w:val="both"/>
+            </w:pPr>
+            <w:r>
+              <w:t>8,4</w:t>
+            </w:r>
+          </w:p>
+        </w:tc>
+        <w:tc>
+          <w:tcPr>
+            <w:tcW w:w="1811" w:type="dxa"/>
+          </w:tcPr>
+          <w:p>
+            <w:pPr>
+              <w:spacing w:line="276" w:lineRule="auto"/>
+              <w:jc w:val="both"/>
+            </w:pPr>
+            <w:r>
+              <w:t>1/5000</w:t>
+            </w:r>
+          </w:p>
+        </w:tc>
+        <w:tc>
+          <w:tcPr>
+            <w:tcW w:w="1812" w:type="dxa"/>
+          </w:tcPr>
+          <w:p>
+            <w:pPr>
+              <w:spacing w:line="276" w:lineRule="auto"/>
+              <w:jc w:val="both"/>
+            </w:pPr>
+            <w:r>
+              <w:t>0.001</w:t>
+            </w:r>
+            <w:bookmarkStart w:id="12" w:name="_GoBack"/>
+            <w:bookmarkEnd w:id="12"/>
+          </w:p>
+        </w:tc>
+      </w:tr>
+    </w:tbl>
+    <w:p>
+      <w:pPr>
+        <w:spacing w:line="276" w:lineRule="auto"/>
+        <w:jc w:val="both"/>
+      </w:pPr>
     </w:p>
     <w:p>
       <w:r>
@@ -12621,7 +13592,7 @@
 </file>
 
 <file path=customXml/itemProps1.xml><?xml version="1.0" encoding="utf-8"?>
-<ds:datastoreItem xmlns:ds="http://schemas.openxmlformats.org/officeDocument/2006/customXml" ds:itemID="{F6A83795-7F7C-CE4A-80C6-07E873CCD3FA}">
+<ds:datastoreItem xmlns:ds="http://schemas.openxmlformats.org/officeDocument/2006/customXml" ds:itemID="{C4B563D2-D619-4B27-A2A1-286F040AC174}">
   <ds:schemaRefs>
     <ds:schemaRef ds:uri="http://schemas.openxmlformats.org/officeDocument/2006/bibliography"/>
   </ds:schemaRefs>

</xml_diff>

<commit_message>
Update 2048_Report 2.0 (Von Lutharsanen vorgenommene Änderungen 2019-12-09) Kopie.docx
</commit_message>
<xml_diff>
--- a/2048_Report 2.0 (Von Lutharsanen vorgenommene Änderungen 2019-12-09) Kopie.docx
+++ b/2048_Report 2.0 (Von Lutharsanen vorgenommene Änderungen 2019-12-09) Kopie.docx
@@ -296,21 +296,8 @@
           <w:szCs w:val="28"/>
           <w:lang w:val="en-US"/>
         </w:rPr>
-        <w:t xml:space="preserve"> Group </w:t>
-      </w:r>
-      <w:proofErr w:type="spellStart"/>
-      <w:r>
-        <w:rPr>
-          <w:rFonts w:ascii="TimesNewRomanPSMT" w:hAnsi="TimesNewRomanPSMT"/>
-          <w:b/>
-          <w:bCs/>
-          <w:sz w:val="28"/>
-          <w:szCs w:val="28"/>
-          <w:lang w:val="en-US"/>
-        </w:rPr>
-        <w:t>ShaLuMa</w:t>
-      </w:r>
-      <w:proofErr w:type="spellEnd"/>
+        <w:t xml:space="preserve"> Group ShaLuMa</w:t>
+      </w:r>
       <w:r>
         <w:rPr>
           <w:rFonts w:ascii="TimesNewRomanPSMT" w:hAnsi="TimesNewRomanPSMT"/>
@@ -334,7 +321,6 @@
           <w:lang w:val="en-US"/>
         </w:rPr>
       </w:pPr>
-      <w:proofErr w:type="spellStart"/>
       <w:r>
         <w:rPr>
           <w:rFonts w:ascii="TimesNewRomanPSMT" w:hAnsi="TimesNewRomanPSMT"/>
@@ -342,27 +328,7 @@
           <w:szCs w:val="28"/>
           <w:lang w:val="en-US"/>
         </w:rPr>
-        <w:t>Lutharsanen</w:t>
-      </w:r>
-      <w:proofErr w:type="spellEnd"/>
-      <w:r>
-        <w:rPr>
-          <w:rFonts w:ascii="TimesNewRomanPSMT" w:hAnsi="TimesNewRomanPSMT"/>
-          <w:sz w:val="28"/>
-          <w:szCs w:val="28"/>
-          <w:lang w:val="en-US"/>
-        </w:rPr>
-        <w:t xml:space="preserve"> </w:t>
-      </w:r>
-      <w:proofErr w:type="spellStart"/>
-      <w:r>
-        <w:rPr>
-          <w:rFonts w:ascii="TimesNewRomanPSMT" w:hAnsi="TimesNewRomanPSMT"/>
-          <w:sz w:val="28"/>
-          <w:szCs w:val="28"/>
-          <w:lang w:val="en-US"/>
-        </w:rPr>
-        <w:t>Ku</w:t>
+        <w:t>Lutharsanen Ku</w:t>
       </w:r>
       <w:r>
         <w:rPr>
@@ -373,7 +339,6 @@
         </w:rPr>
         <w:t>nam</w:t>
       </w:r>
-      <w:proofErr w:type="spellEnd"/>
       <w:r>
         <w:rPr>
           <w:rFonts w:ascii="TimesNewRomanPSMT" w:hAnsi="TimesNewRomanPSMT"/>
@@ -411,19 +376,8 @@
           <w:szCs w:val="28"/>
           <w:lang w:val="en-US"/>
         </w:rPr>
-        <w:t xml:space="preserve">Matteo </w:t>
-      </w:r>
-      <w:proofErr w:type="spellStart"/>
-      <w:r>
-        <w:rPr>
-          <w:rFonts w:ascii="TimesNewRomanPSMT" w:hAnsi="TimesNewRomanPSMT"/>
-          <w:sz w:val="28"/>
-          <w:szCs w:val="28"/>
-          <w:lang w:val="en-US"/>
-        </w:rPr>
-        <w:t>Brändli</w:t>
-      </w:r>
-      <w:proofErr w:type="spellEnd"/>
+        <w:t>Matteo Brändli</w:t>
+      </w:r>
       <w:r>
         <w:rPr>
           <w:rFonts w:ascii="TimesNewRomanPSMT" w:hAnsi="TimesNewRomanPSMT"/>
@@ -445,7 +399,6 @@
           <w:lang w:val="en-US"/>
         </w:rPr>
       </w:pPr>
-      <w:proofErr w:type="spellStart"/>
       <w:r>
         <w:rPr>
           <w:rFonts w:ascii="TimesNewRomanPSMT" w:hAnsi="TimesNewRomanPSMT"/>
@@ -453,29 +406,8 @@
           <w:szCs w:val="28"/>
           <w:lang w:val="en-US"/>
         </w:rPr>
-        <w:t>Shabarna</w:t>
-      </w:r>
-      <w:proofErr w:type="spellEnd"/>
-      <w:r>
-        <w:rPr>
-          <w:rFonts w:ascii="TimesNewRomanPSMT" w:hAnsi="TimesNewRomanPSMT"/>
-          <w:sz w:val="28"/>
-          <w:szCs w:val="28"/>
-          <w:lang w:val="en-US"/>
-        </w:rPr>
-        <w:t xml:space="preserve"> </w:t>
-      </w:r>
-      <w:proofErr w:type="spellStart"/>
-      <w:r>
-        <w:rPr>
-          <w:rFonts w:ascii="TimesNewRomanPSMT" w:hAnsi="TimesNewRomanPSMT"/>
-          <w:sz w:val="28"/>
-          <w:szCs w:val="28"/>
-          <w:lang w:val="en-US"/>
-        </w:rPr>
-        <w:t>Chandrabala</w:t>
-      </w:r>
-      <w:proofErr w:type="spellEnd"/>
+        <w:t>Shabarna Chandrabala</w:t>
+      </w:r>
       <w:r>
         <w:rPr>
           <w:rFonts w:ascii="TimesNewRomanPSMT" w:hAnsi="TimesNewRomanPSMT"/>
@@ -3508,19 +3440,9 @@
               <w:spacing w:line="276" w:lineRule="auto"/>
               <w:jc w:val="both"/>
             </w:pPr>
-            <w:proofErr w:type="spellStart"/>
-            <w:r>
-              <w:t>Lutharsanen</w:t>
-            </w:r>
-            <w:proofErr w:type="spellEnd"/>
-            <w:r>
-              <w:t xml:space="preserve"> </w:t>
-            </w:r>
-            <w:proofErr w:type="spellStart"/>
-            <w:r>
-              <w:t>Kunam</w:t>
-            </w:r>
-            <w:proofErr w:type="spellEnd"/>
+            <w:r>
+              <w:t>Lutharsanen Kunam</w:t>
+            </w:r>
           </w:p>
         </w:tc>
         <w:tc>
@@ -3547,15 +3469,7 @@
               <w:jc w:val="both"/>
             </w:pPr>
             <w:r>
-              <w:t xml:space="preserve">Matteo </w:t>
-            </w:r>
-            <w:proofErr w:type="spellStart"/>
-            <w:r>
-              <w:t>Brändli</w:t>
-            </w:r>
-            <w:proofErr w:type="spellEnd"/>
-            <w:r>
-              <w:t xml:space="preserve"> </w:t>
+              <w:t xml:space="preserve">Matteo Brändli </w:t>
             </w:r>
           </w:p>
         </w:tc>
@@ -3582,19 +3496,9 @@
               <w:spacing w:line="276" w:lineRule="auto"/>
               <w:jc w:val="both"/>
             </w:pPr>
-            <w:proofErr w:type="spellStart"/>
-            <w:r>
-              <w:t>Shabarna</w:t>
-            </w:r>
-            <w:proofErr w:type="spellEnd"/>
-            <w:r>
-              <w:t xml:space="preserve"> </w:t>
-            </w:r>
-            <w:proofErr w:type="spellStart"/>
-            <w:r>
-              <w:t>Chandrabala</w:t>
-            </w:r>
-            <w:proofErr w:type="spellEnd"/>
+            <w:r>
+              <w:t>Shabarna Chandrabala</w:t>
+            </w:r>
           </w:p>
         </w:tc>
         <w:tc>
@@ -3880,18 +3784,10 @@
         <w:t xml:space="preserve">. We expect to see an improvement from one batch to the next batch. With our plots we will analyse the win statistics. In each test-run we will define a winning </w:t>
       </w:r>
       <w:r>
-        <w:t xml:space="preserve">rate </w:t>
-      </w:r>
-      <w:proofErr w:type="gramStart"/>
-      <w:r>
-        <w:t xml:space="preserve">- </w:t>
-      </w:r>
-      <w:r>
-        <w:t xml:space="preserve"> we</w:t>
-      </w:r>
-      <w:proofErr w:type="gramEnd"/>
-      <w:r>
-        <w:t xml:space="preserve"> are going to </w:t>
+        <w:t xml:space="preserve">rate - </w:t>
+      </w:r>
+      <w:r>
+        <w:t xml:space="preserve"> we are going to </w:t>
       </w:r>
       <w:r>
         <w:t xml:space="preserve">set a </w:t>
@@ -3927,15 +3823,7 @@
         <w:t xml:space="preserve"> goal.</w:t>
       </w:r>
       <w:r>
-        <w:t xml:space="preserve"> The goal was set at 256 </w:t>
-      </w:r>
-      <w:proofErr w:type="gramStart"/>
-      <w:r>
-        <w:t>due</w:t>
-      </w:r>
-      <w:proofErr w:type="gramEnd"/>
-      <w:r>
-        <w:t xml:space="preserve"> to the computational </w:t>
+        <w:t xml:space="preserve"> The goal was set at 256 due to the computational </w:t>
       </w:r>
       <w:r>
         <w:t>needs of the tabular models.</w:t>
@@ -4016,15 +3904,7 @@
         <w:t>(</w:t>
       </w:r>
       <w:r>
-        <w:t xml:space="preserve">which is </w:t>
-      </w:r>
-      <w:proofErr w:type="gramStart"/>
-      <w:r>
-        <w:t>actually being</w:t>
-      </w:r>
-      <w:proofErr w:type="gramEnd"/>
-      <w:r>
-        <w:t xml:space="preserve"> optimized</w:t>
+        <w:t>which is actually being optimized</w:t>
       </w:r>
       <w:r>
         <w:t>)</w:t>
@@ -4196,15 +4076,7 @@
         <w:t>has been overcome</w:t>
       </w:r>
       <w:r>
-        <w:t xml:space="preserve"> by the </w:t>
-      </w:r>
-      <w:proofErr w:type="spellStart"/>
-      <w:r>
-        <w:t>choseandcheck</w:t>
-      </w:r>
-      <w:proofErr w:type="spellEnd"/>
-      <w:r>
-        <w:t xml:space="preserve"> function</w:t>
+        <w:t xml:space="preserve"> by the choseandcheck function</w:t>
       </w:r>
       <w:r>
         <w:t xml:space="preserve"> that tracks if the state </w:t>
@@ -4225,18 +4097,10 @@
         <w:t xml:space="preserve">. </w:t>
       </w:r>
       <w:r>
-        <w:t xml:space="preserve">Like this we avoid infinite loops and </w:t>
-      </w:r>
-      <w:proofErr w:type="gramStart"/>
-      <w:r>
-        <w:t>l</w:t>
-      </w:r>
-      <w:r>
-        <w:t>uckily</w:t>
-      </w:r>
-      <w:proofErr w:type="gramEnd"/>
-      <w:r>
-        <w:t xml:space="preserve"> we could reuse this code snippet </w:t>
+        <w:t>Like this we avoid infinite loops and l</w:t>
+      </w:r>
+      <w:r>
+        <w:t xml:space="preserve">uckily we could reuse this code snippet </w:t>
       </w:r>
       <w:r>
         <w:t>for the SARSA</w:t>
@@ -4490,7 +4354,6 @@
               </w:rPr>
               <w:t>:maximal values statist</w:t>
             </w:r>
-            <w:proofErr w:type="spellStart"/>
             <w:r>
               <w:rPr>
                 <w:sz w:val="14"/>
@@ -4499,7 +4362,6 @@
               </w:rPr>
               <w:t>ic</w:t>
             </w:r>
-            <w:proofErr w:type="spellEnd"/>
           </w:p>
         </w:tc>
         <w:tc>
@@ -4605,17 +4467,8 @@
                 <w:sz w:val="14"/>
                 <w:szCs w:val="14"/>
               </w:rPr>
-              <w:t>:</w:t>
-            </w:r>
-            <w:proofErr w:type="gramStart"/>
-            <w:r>
-              <w:rPr>
-                <w:sz w:val="14"/>
-                <w:szCs w:val="14"/>
-              </w:rPr>
-              <w:t>winning-statistic</w:t>
-            </w:r>
-            <w:proofErr w:type="gramEnd"/>
+              <w:t>:winning-statistic</w:t>
+            </w:r>
           </w:p>
         </w:tc>
       </w:tr>
@@ -4632,23 +4485,7 @@
         <w:t>test-run</w:t>
       </w:r>
       <w:r>
-        <w:t xml:space="preserve"> we can </w:t>
-      </w:r>
-      <w:proofErr w:type="gramStart"/>
-      <w:r>
-        <w:t>see,</w:t>
-      </w:r>
-      <w:proofErr w:type="gramEnd"/>
-      <w:r>
-        <w:t xml:space="preserve"> that there is a positive correlation between the batches and the winning statistic. This shows as that our model </w:t>
-      </w:r>
-      <w:proofErr w:type="gramStart"/>
-      <w:r>
-        <w:t>is able to</w:t>
-      </w:r>
-      <w:proofErr w:type="gramEnd"/>
-      <w:r>
-        <w:t xml:space="preserve"> improve </w:t>
+        <w:t xml:space="preserve"> we can see, that there is a positive correlation between the batches and the winning statistic. This shows as that our model is able to improve </w:t>
       </w:r>
       <w:r>
         <w:t>itself</w:t>
@@ -4946,15 +4783,7 @@
         <w:t xml:space="preserve">graph with the average of rewards </w:t>
       </w:r>
       <w:r>
-        <w:t xml:space="preserve">is a suited graph to measure how well the model </w:t>
-      </w:r>
-      <w:proofErr w:type="gramStart"/>
-      <w:r>
-        <w:t>is able to</w:t>
-      </w:r>
-      <w:proofErr w:type="gramEnd"/>
-      <w:r>
-        <w:t xml:space="preserve"> learn, especially the slope of the graph</w:t>
+        <w:t>is a suited graph to measure how well the model is able to learn, especially the slope of the graph</w:t>
       </w:r>
       <w:r>
         <w:t xml:space="preserve"> shows that the learning effect is increasing</w:t>
@@ -5026,22 +4855,17 @@
         <w:t>e</w:t>
       </w:r>
       <w:r>
-        <w:t xml:space="preserve"> have decreased the goal back to 256 to have a better view on how </w:t>
-      </w:r>
-      <w:proofErr w:type="spellStart"/>
+        <w:t xml:space="preserve"> have decreased the goal back to 256 to have a better view on how t</w:t>
+      </w:r>
+      <w:r>
+        <w:t xml:space="preserve"> </w:t>
+      </w:r>
+      <w:r>
+        <w:t xml:space="preserve">how often </w:t>
+      </w:r>
       <w:r>
         <w:t>t</w:t>
       </w:r>
-      <w:proofErr w:type="spellEnd"/>
-      <w:r>
-        <w:t xml:space="preserve"> </w:t>
-      </w:r>
-      <w:r>
-        <w:t xml:space="preserve">how often </w:t>
-      </w:r>
-      <w:r>
-        <w:t>t</w:t>
-      </w:r>
       <w:r>
         <w:t xml:space="preserve">he </w:t>
       </w:r>
@@ -5049,15 +4873,7 @@
         <w:t xml:space="preserve">model </w:t>
       </w:r>
       <w:r>
-        <w:t xml:space="preserve">reaches the goal. Due to runtime time restriction, we </w:t>
-      </w:r>
-      <w:proofErr w:type="gramStart"/>
-      <w:r>
-        <w:t>weren’t able to</w:t>
-      </w:r>
-      <w:proofErr w:type="gramEnd"/>
-      <w:r>
-        <w:t xml:space="preserve"> increase the episode</w:t>
+        <w:t>reaches the goal. Due to runtime time restriction, we weren’t able to increase the episode</w:t>
       </w:r>
       <w:r>
         <w:t>s</w:t>
@@ -5746,18 +5562,10 @@
         <w:t>test-run</w:t>
       </w:r>
       <w:r>
-        <w:t xml:space="preserve">s. The slope of the reward graph is </w:t>
-      </w:r>
-      <w:proofErr w:type="gramStart"/>
-      <w:r>
-        <w:t xml:space="preserve">really </w:t>
-      </w:r>
-      <w:r>
-        <w:t>high</w:t>
-      </w:r>
-      <w:proofErr w:type="gramEnd"/>
-      <w:r>
-        <w:t>,</w:t>
+        <w:t xml:space="preserve">s. The slope of the reward graph is really </w:t>
+      </w:r>
+      <w:r>
+        <w:t>high,</w:t>
       </w:r>
       <w:r>
         <w:t xml:space="preserve"> and you could even see a positive correlation between the batches and the reward without a regression line.</w:t>
@@ -5790,13 +5598,8 @@
       <w:r>
         <w:t xml:space="preserve">In the </w:t>
       </w:r>
-      <w:proofErr w:type="spellStart"/>
-      <w:r>
-        <w:t>github</w:t>
-      </w:r>
-      <w:proofErr w:type="spellEnd"/>
-      <w:r>
-        <w:t xml:space="preserve"> folder Q learning you will find </w:t>
+      <w:r>
+        <w:t xml:space="preserve">github folder Q learning you will find </w:t>
       </w:r>
       <w:r>
         <w:t>6 specifications</w:t>
@@ -5852,15 +5655,7 @@
         <w:t>epsilon to a higher level. This should reduce the risk of ending up at a non-optimal solution.</w:t>
       </w:r>
       <w:r>
-        <w:t xml:space="preserve"> The other varying dimension are the alphas, chosen at 0.1, 0.5 and 0.8. </w:t>
-      </w:r>
-      <w:proofErr w:type="gramStart"/>
-      <w:r>
-        <w:t>Thus</w:t>
-      </w:r>
-      <w:proofErr w:type="gramEnd"/>
-      <w:r>
-        <w:t xml:space="preserve"> there are 2x3=6 specifications for testing an</w:t>
+        <w:t xml:space="preserve"> The other varying dimension are the alphas, chosen at 0.1, 0.5 and 0.8. Thus there are 2x3=6 specifications for testing an</w:t>
       </w:r>
       <w:r>
         <w:t>d</w:t>
@@ -5875,15 +5670,7 @@
         <w:t xml:space="preserve">s, </w:t>
       </w:r>
       <w:r>
-        <w:t xml:space="preserve">there are performance tests with 500 </w:t>
-      </w:r>
-      <w:proofErr w:type="spellStart"/>
-      <w:r>
-        <w:t>epsiodes</w:t>
-      </w:r>
-      <w:proofErr w:type="spellEnd"/>
-      <w:r>
-        <w:t>. Results are always expressed in percentiles, thus the average result over the percentiles (100 datapoints, in test mode 5 episodes are pooled to one datapoint</w:t>
+        <w:t>there are performance tests with 500 epsiodes. Results are always expressed in percentiles, thus the average result over the percentiles (100 datapoints, in test mode 5 episodes are pooled to one datapoint</w:t>
       </w:r>
       <w:r>
         <w:t>)</w:t>
@@ -5967,13 +5754,8 @@
             <w:tcW w:w="1809" w:type="dxa"/>
           </w:tcPr>
           <w:p>
-            <w:proofErr w:type="spellStart"/>
-            <w:r>
-              <w:t>Avg</w:t>
-            </w:r>
-            <w:proofErr w:type="spellEnd"/>
-            <w:r>
-              <w:t xml:space="preserve"> max tile</w:t>
+            <w:r>
+              <w:t>Avg max tile</w:t>
             </w:r>
           </w:p>
         </w:tc>
@@ -5982,13 +5764,8 @@
             <w:tcW w:w="1811" w:type="dxa"/>
           </w:tcPr>
           <w:p>
-            <w:proofErr w:type="spellStart"/>
-            <w:r>
-              <w:t>Avg</w:t>
-            </w:r>
-            <w:proofErr w:type="spellEnd"/>
-            <w:r>
-              <w:t xml:space="preserve"> reward</w:t>
+            <w:r>
+              <w:t>Avg reward</w:t>
             </w:r>
           </w:p>
         </w:tc>
@@ -6077,11 +5854,9 @@
             <w:tcW w:w="1817" w:type="dxa"/>
           </w:tcPr>
           <w:p>
-            <w:proofErr w:type="spellStart"/>
             <w:r>
               <w:t>Nonmonotonous</w:t>
             </w:r>
-            <w:proofErr w:type="spellEnd"/>
           </w:p>
         </w:tc>
         <w:tc>
@@ -6199,11 +5974,9 @@
             <w:tcW w:w="1817" w:type="dxa"/>
           </w:tcPr>
           <w:p>
-            <w:proofErr w:type="spellStart"/>
             <w:r>
               <w:t>Nonmonotonous</w:t>
             </w:r>
-            <w:proofErr w:type="spellEnd"/>
           </w:p>
         </w:tc>
         <w:tc>
@@ -6309,11 +6082,9 @@
             <w:tcW w:w="1817" w:type="dxa"/>
           </w:tcPr>
           <w:p>
-            <w:proofErr w:type="spellStart"/>
             <w:r>
               <w:t>Nonmonotonous</w:t>
             </w:r>
-            <w:proofErr w:type="spellEnd"/>
           </w:p>
         </w:tc>
         <w:tc>
@@ -6349,27 +6120,83 @@
         <w:sym w:font="Wingdings" w:char="F0E0"/>
       </w:r>
       <w:r>
+        <w:t xml:space="preserve"> alpha =</w:t>
+      </w:r>
+    </w:p>
+    <w:p>
+      <w:r>
+        <w:t xml:space="preserve">Mono, varying alpha </w:t>
+      </w:r>
+      <w:r>
+        <w:sym w:font="Wingdings" w:char="F0E0"/>
+      </w:r>
+      <w:r>
         <w:t xml:space="preserve"> </w:t>
       </w:r>
-      <w:proofErr w:type="spellStart"/>
-      <w:r>
-        <w:t>alpha</w:t>
-      </w:r>
-      <w:proofErr w:type="spellEnd"/>
-      <w:r>
-        <w:t xml:space="preserve"> =</w:t>
-      </w:r>
-    </w:p>
-    <w:p>
-      <w:r>
-        <w:t xml:space="preserve">Mono, varying alpha </w:t>
+    </w:p>
+    <w:p>
+      <w:r>
+        <w:t xml:space="preserve">Overall </w:t>
       </w:r>
       <w:r>
         <w:sym w:font="Wingdings" w:char="F0E0"/>
       </w:r>
       <w:r>
+        <w:t xml:space="preserve"> alpha = XX seems to outperform</w:t>
+      </w:r>
+    </w:p>
+    <w:p/>
+    <w:p/>
+    <w:p>
+      <w:r>
+        <w:t xml:space="preserve">Alpha = 0.1, varying epsilon scheme </w:t>
+      </w:r>
+      <w:r>
+        <w:sym w:font="Wingdings" w:char="F0E0"/>
+      </w:r>
+      <w:r>
         <w:t xml:space="preserve"> </w:t>
       </w:r>
+      <w:r>
+        <w:t>XXX</w:t>
+      </w:r>
+      <w:r>
+        <w:t xml:space="preserve"> epsilon scheme seems superior</w:t>
+      </w:r>
+    </w:p>
+    <w:p>
+      <w:r>
+        <w:t xml:space="preserve">Alpha = 0.5, varying epsilon scheme </w:t>
+      </w:r>
+      <w:r>
+        <w:sym w:font="Wingdings" w:char="F0E0"/>
+      </w:r>
+      <w:r>
+        <w:t xml:space="preserve"> </w:t>
+      </w:r>
+      <w:r>
+        <w:t>XXX</w:t>
+      </w:r>
+      <w:r>
+        <w:t xml:space="preserve"> epsilon scheme seems superior</w:t>
+      </w:r>
+    </w:p>
+    <w:p>
+      <w:r>
+        <w:t xml:space="preserve">Alpha = 0.8, varying epsilon scheme </w:t>
+      </w:r>
+      <w:r>
+        <w:sym w:font="Wingdings" w:char="F0E0"/>
+      </w:r>
+      <w:r>
+        <w:t xml:space="preserve"> </w:t>
+      </w:r>
+      <w:r>
+        <w:t>XXX</w:t>
+      </w:r>
+      <w:r>
+        <w:t xml:space="preserve"> epsilon scheme seems superior </w:t>
+      </w:r>
     </w:p>
     <w:p>
       <w:r>
@@ -6379,91 +6206,24 @@
         <w:sym w:font="Wingdings" w:char="F0E0"/>
       </w:r>
       <w:r>
-        <w:t xml:space="preserve"> alpha = XX seems to outperform</w:t>
-      </w:r>
-    </w:p>
-    <w:p>
-      <w:bookmarkStart w:id="18" w:name="_GoBack"/>
+        <w:t xml:space="preserve"> </w:t>
+      </w:r>
+    </w:p>
+    <w:p>
+      <w:r>
+        <w:br w:type="page"/>
+      </w:r>
+    </w:p>
+    <w:p/>
+    <w:p>
+      <w:pPr>
+        <w:pStyle w:val="berschrift2"/>
+      </w:pPr>
+      <w:bookmarkStart w:id="18" w:name="_Toc26794110"/>
+      <w:r>
+        <w:t>SARSA</w:t>
+      </w:r>
       <w:bookmarkEnd w:id="18"/>
-    </w:p>
-    <w:p/>
-    <w:p>
-      <w:r>
-        <w:t xml:space="preserve">Alpha = 0.1, varying epsilon scheme </w:t>
-      </w:r>
-      <w:r>
-        <w:sym w:font="Wingdings" w:char="F0E0"/>
-      </w:r>
-      <w:r>
-        <w:t xml:space="preserve"> </w:t>
-      </w:r>
-      <w:r>
-        <w:t>XXX</w:t>
-      </w:r>
-      <w:r>
-        <w:t xml:space="preserve"> epsilon scheme seems superior</w:t>
-      </w:r>
-    </w:p>
-    <w:p>
-      <w:r>
-        <w:t xml:space="preserve">Alpha = 0.5, varying epsilon scheme </w:t>
-      </w:r>
-      <w:r>
-        <w:sym w:font="Wingdings" w:char="F0E0"/>
-      </w:r>
-      <w:r>
-        <w:t xml:space="preserve"> </w:t>
-      </w:r>
-      <w:r>
-        <w:t>XXX</w:t>
-      </w:r>
-      <w:r>
-        <w:t xml:space="preserve"> epsilon scheme seems superior</w:t>
-      </w:r>
-    </w:p>
-    <w:p>
-      <w:r>
-        <w:t xml:space="preserve">Alpha = 0.8, varying epsilon scheme </w:t>
-      </w:r>
-      <w:r>
-        <w:sym w:font="Wingdings" w:char="F0E0"/>
-      </w:r>
-      <w:r>
-        <w:t xml:space="preserve"> </w:t>
-      </w:r>
-      <w:r>
-        <w:t>XXX</w:t>
-      </w:r>
-      <w:r>
-        <w:t xml:space="preserve"> epsilon scheme seems superior </w:t>
-      </w:r>
-    </w:p>
-    <w:p>
-      <w:r>
-        <w:t xml:space="preserve">Overall </w:t>
-      </w:r>
-      <w:r>
-        <w:sym w:font="Wingdings" w:char="F0E0"/>
-      </w:r>
-      <w:r>
-        <w:t xml:space="preserve"> </w:t>
-      </w:r>
-    </w:p>
-    <w:p>
-      <w:r>
-        <w:br w:type="page"/>
-      </w:r>
-    </w:p>
-    <w:p/>
-    <w:p>
-      <w:pPr>
-        <w:pStyle w:val="berschrift2"/>
-      </w:pPr>
-      <w:bookmarkStart w:id="19" w:name="_Toc26794110"/>
-      <w:r>
-        <w:t>SARSA</w:t>
-      </w:r>
-      <w:bookmarkEnd w:id="19"/>
     </w:p>
     <w:p>
       <w:pPr>
@@ -6779,27 +6539,13 @@
         <w:rPr>
           <w:rFonts w:eastAsiaTheme="minorEastAsia"/>
         </w:rPr>
-        <w:t xml:space="preserve">also added a </w:t>
-      </w:r>
-      <w:proofErr w:type="spellStart"/>
+        <w:t>also added a get_</w:t>
+      </w:r>
       <w:r>
         <w:rPr>
           <w:rFonts w:eastAsiaTheme="minorEastAsia"/>
         </w:rPr>
-        <w:t>get_</w:t>
-      </w:r>
-      <w:r>
-        <w:rPr>
-          <w:rFonts w:eastAsiaTheme="minorEastAsia"/>
-        </w:rPr>
-        <w:t>max</w:t>
-      </w:r>
-      <w:proofErr w:type="spellEnd"/>
-      <w:r>
-        <w:rPr>
-          <w:rFonts w:eastAsiaTheme="minorEastAsia"/>
-        </w:rPr>
-        <w:t xml:space="preserve"> (</w:t>
+        <w:t>max (</w:t>
       </w:r>
       <w:r>
         <w:rPr>
@@ -6874,21 +6620,7 @@
         <w:rPr>
           <w:rFonts w:eastAsiaTheme="minorEastAsia"/>
         </w:rPr>
-        <w:t xml:space="preserve">The SARSA model uses the </w:t>
-      </w:r>
-      <w:proofErr w:type="spellStart"/>
-      <w:r>
-        <w:rPr>
-          <w:rFonts w:eastAsiaTheme="minorEastAsia"/>
-        </w:rPr>
-        <w:t>choseandcheck</w:t>
-      </w:r>
-      <w:proofErr w:type="spellEnd"/>
-      <w:r>
-        <w:rPr>
-          <w:rFonts w:eastAsiaTheme="minorEastAsia"/>
-        </w:rPr>
-        <w:t xml:space="preserve"> function</w:t>
+        <w:t>The SARSA model uses the choseandcheck function</w:t>
       </w:r>
       <w:r>
         <w:rPr>
@@ -6949,7 +6681,7 @@
       <w:pPr>
         <w:pStyle w:val="berschrift3"/>
       </w:pPr>
-      <w:bookmarkStart w:id="20" w:name="_Toc26794111"/>
+      <w:bookmarkStart w:id="19" w:name="_Toc26794111"/>
       <w:r>
         <w:t>1.3.</w:t>
       </w:r>
@@ -6965,20 +6697,15 @@
       <w:r>
         <w:t>irst test-run</w:t>
       </w:r>
-      <w:bookmarkEnd w:id="20"/>
+      <w:bookmarkEnd w:id="19"/>
     </w:p>
     <w:p>
       <w:pPr>
         <w:spacing w:before="120" w:after="120"/>
         <w:jc w:val="both"/>
       </w:pPr>
-      <w:proofErr w:type="gramStart"/>
-      <w:r>
-        <w:t>Similar to</w:t>
-      </w:r>
-      <w:proofErr w:type="gramEnd"/>
-      <w:r>
-        <w:t xml:space="preserve"> </w:t>
+      <w:r>
+        <w:t xml:space="preserve">Similar to </w:t>
       </w:r>
       <w:r>
         <w:t>the</w:t>
@@ -7372,7 +7099,7 @@
       <w:pPr>
         <w:pStyle w:val="berschrift3"/>
       </w:pPr>
-      <w:bookmarkStart w:id="21" w:name="_Toc26794112"/>
+      <w:bookmarkStart w:id="20" w:name="_Toc26794112"/>
       <w:r>
         <w:t xml:space="preserve">1.3.2 </w:t>
       </w:r>
@@ -7388,7 +7115,7 @@
       <w:r>
         <w:t>run</w:t>
       </w:r>
-      <w:bookmarkEnd w:id="21"/>
+      <w:bookmarkEnd w:id="20"/>
     </w:p>
     <w:p>
       <w:r>
@@ -7564,7 +7291,7 @@
       <w:pPr>
         <w:pStyle w:val="berschrift3"/>
       </w:pPr>
-      <w:bookmarkStart w:id="22" w:name="_Toc26794113"/>
+      <w:bookmarkStart w:id="21" w:name="_Toc26794113"/>
       <w:r>
         <w:t xml:space="preserve">1.3.3 </w:t>
       </w:r>
@@ -7577,7 +7304,7 @@
       <w:r>
         <w:t>test-run</w:t>
       </w:r>
-      <w:bookmarkEnd w:id="22"/>
+      <w:bookmarkEnd w:id="21"/>
     </w:p>
     <w:p>
       <w:r>
@@ -7758,7 +7485,7 @@
       <w:pPr>
         <w:pStyle w:val="berschrift3"/>
       </w:pPr>
-      <w:bookmarkStart w:id="23" w:name="_Toc26794114"/>
+      <w:bookmarkStart w:id="22" w:name="_Toc26794114"/>
       <w:r>
         <w:t xml:space="preserve">1.3.4 </w:t>
       </w:r>
@@ -7771,7 +7498,7 @@
       <w:r>
         <w:t>test-run</w:t>
       </w:r>
-      <w:bookmarkEnd w:id="23"/>
+      <w:bookmarkEnd w:id="22"/>
     </w:p>
     <w:p>
       <w:pPr>
@@ -7799,15 +7526,7 @@
         <w:t>The same applies to the win statistics.</w:t>
       </w:r>
       <w:r>
-        <w:t xml:space="preserve"> Comparing with the Q-Model, the average of Rewards was slightly </w:t>
-      </w:r>
-      <w:proofErr w:type="gramStart"/>
-      <w:r>
-        <w:t>better</w:t>
-      </w:r>
-      <w:proofErr w:type="gramEnd"/>
-      <w:r>
-        <w:t xml:space="preserve"> and the Win statistics slightly worsened in the SARSA model.</w:t>
+        <w:t xml:space="preserve"> Comparing with the Q-Model, the average of Rewards was slightly better and the Win statistics slightly worsened in the SARSA model.</w:t>
       </w:r>
       <w:r>
         <w:t xml:space="preserve"> </w:t>
@@ -7966,7 +7685,7 @@
       <w:pPr>
         <w:pStyle w:val="berschrift3"/>
       </w:pPr>
-      <w:bookmarkStart w:id="24" w:name="_Toc26794115"/>
+      <w:bookmarkStart w:id="23" w:name="_Toc26794115"/>
       <w:r>
         <w:t xml:space="preserve">1.3.5 </w:t>
       </w:r>
@@ -7979,7 +7698,7 @@
       <w:r>
         <w:t>test-run</w:t>
       </w:r>
-      <w:bookmarkEnd w:id="24"/>
+      <w:bookmarkEnd w:id="23"/>
     </w:p>
     <w:p>
       <w:pPr>
@@ -8159,15 +7878,7 @@
         <w:jc w:val="both"/>
       </w:pPr>
       <w:r>
-        <w:t xml:space="preserve">In the </w:t>
-      </w:r>
-      <w:proofErr w:type="spellStart"/>
-      <w:r>
-        <w:t>github</w:t>
-      </w:r>
-      <w:proofErr w:type="spellEnd"/>
-      <w:r>
-        <w:t xml:space="preserve"> folder SARSA you will find 6 specifications, varying along two dimensions.</w:t>
+        <w:t>In the github folder SARSA you will find 6 specifications, varying along two dimensions.</w:t>
       </w:r>
     </w:p>
     <w:p>
@@ -8175,23 +7886,7 @@
         <w:jc w:val="both"/>
       </w:pPr>
       <w:r>
-        <w:t xml:space="preserve">There are two epsilon schemes; whereas one is a monotonously linearly decreasing epsilon, floored at 0.01, whereas the other scheme is a discontinuous epsilon development with multiple resets of epsilon to a higher level. This should reduce the risk of ending up at a non-optimal solution. The other varying dimension are the alphas, chosen at 0.1, 0.5 and 0.8. </w:t>
-      </w:r>
-      <w:proofErr w:type="gramStart"/>
-      <w:r>
-        <w:t>Thus</w:t>
-      </w:r>
-      <w:proofErr w:type="gramEnd"/>
-      <w:r>
-        <w:t xml:space="preserve"> there are 2x3=6 specifications for testing and comparison. After 5000 training episodes, there are performance tests with 500 </w:t>
-      </w:r>
-      <w:proofErr w:type="spellStart"/>
-      <w:r>
-        <w:t>epsiodes</w:t>
-      </w:r>
-      <w:proofErr w:type="spellEnd"/>
-      <w:r>
-        <w:t>. Results are always expressed in percentiles, thus the average result over the percentiles (100 datapoints, in test mode 5 episodes are pooled to one datapoint)</w:t>
+        <w:t>There are two epsilon schemes; whereas one is a monotonously linearly decreasing epsilon, floored at 0.01, whereas the other scheme is a discontinuous epsilon development with multiple resets of epsilon to a higher level. This should reduce the risk of ending up at a non-optimal solution. The other varying dimension are the alphas, chosen at 0.1, 0.5 and 0.8. Thus there are 2x3=6 specifications for testing and comparison. After 5000 training episodes, there are performance tests with 500 epsiodes. Results are always expressed in percentiles, thus the average result over the percentiles (100 datapoints, in test mode 5 episodes are pooled to one datapoint)</w:t>
       </w:r>
     </w:p>
     <w:p/>
@@ -8258,13 +7953,8 @@
             <w:tcW w:w="1811" w:type="dxa"/>
           </w:tcPr>
           <w:p>
-            <w:proofErr w:type="spellStart"/>
-            <w:r>
-              <w:t>Avg</w:t>
-            </w:r>
-            <w:proofErr w:type="spellEnd"/>
-            <w:r>
-              <w:t xml:space="preserve"> max tile</w:t>
+            <w:r>
+              <w:t>Avg max tile</w:t>
             </w:r>
           </w:p>
         </w:tc>
@@ -8273,13 +7963,8 @@
             <w:tcW w:w="1812" w:type="dxa"/>
           </w:tcPr>
           <w:p>
-            <w:proofErr w:type="spellStart"/>
-            <w:r>
-              <w:t>Avg</w:t>
-            </w:r>
-            <w:proofErr w:type="spellEnd"/>
-            <w:r>
-              <w:t xml:space="preserve"> reward</w:t>
+            <w:r>
+              <w:t>Avg reward</w:t>
             </w:r>
           </w:p>
         </w:tc>
@@ -8380,11 +8065,9 @@
             <w:tcW w:w="1811" w:type="dxa"/>
           </w:tcPr>
           <w:p>
-            <w:proofErr w:type="spellStart"/>
             <w:r>
               <w:t>Nonmonotonous</w:t>
             </w:r>
-            <w:proofErr w:type="spellEnd"/>
           </w:p>
         </w:tc>
         <w:tc>
@@ -8451,19 +8134,31 @@
           <w:tcPr>
             <w:tcW w:w="1811" w:type="dxa"/>
           </w:tcPr>
-          <w:p/>
+          <w:p>
+            <w:r>
+              <w:t>0.105</w:t>
+            </w:r>
+          </w:p>
         </w:tc>
         <w:tc>
           <w:tcPr>
             <w:tcW w:w="1811" w:type="dxa"/>
           </w:tcPr>
-          <w:p/>
+          <w:p>
+            <w:r>
+              <w:t>111.10</w:t>
+            </w:r>
+          </w:p>
         </w:tc>
         <w:tc>
           <w:tcPr>
             <w:tcW w:w="1812" w:type="dxa"/>
           </w:tcPr>
-          <w:p/>
+          <w:p>
+            <w:r>
+              <w:t>1299.20</w:t>
+            </w:r>
+          </w:p>
         </w:tc>
       </w:tr>
       <w:tr>
@@ -8490,11 +8185,9 @@
             <w:tcW w:w="1811" w:type="dxa"/>
           </w:tcPr>
           <w:p>
-            <w:proofErr w:type="spellStart"/>
             <w:r>
               <w:t>Nonmonotonous</w:t>
             </w:r>
-            <w:proofErr w:type="spellEnd"/>
           </w:p>
         </w:tc>
         <w:tc>
@@ -8565,19 +8258,31 @@
           <w:tcPr>
             <w:tcW w:w="1811" w:type="dxa"/>
           </w:tcPr>
-          <w:p/>
+          <w:p>
+            <w:r>
+              <w:t>0.076</w:t>
+            </w:r>
+          </w:p>
         </w:tc>
         <w:tc>
           <w:tcPr>
             <w:tcW w:w="1811" w:type="dxa"/>
           </w:tcPr>
-          <w:p/>
+          <w:p>
+            <w:r>
+              <w:t>110.00</w:t>
+            </w:r>
+          </w:p>
         </w:tc>
         <w:tc>
           <w:tcPr>
             <w:tcW w:w="1812" w:type="dxa"/>
           </w:tcPr>
-          <w:p/>
+          <w:p>
+            <w:r>
+              <w:t>1266.85</w:t>
+            </w:r>
+          </w:p>
         </w:tc>
       </w:tr>
       <w:tr>
@@ -8604,11 +8309,9 @@
             <w:tcW w:w="1811" w:type="dxa"/>
           </w:tcPr>
           <w:p>
-            <w:proofErr w:type="spellStart"/>
             <w:r>
               <w:t>Nonmonotonous</w:t>
             </w:r>
-            <w:proofErr w:type="spellEnd"/>
           </w:p>
         </w:tc>
         <w:tc>
@@ -8619,6 +8322,11 @@
             <w:r>
               <w:t>0.09</w:t>
             </w:r>
+            <w:r>
+              <w:t>0</w:t>
+            </w:r>
+            <w:bookmarkStart w:id="24" w:name="_GoBack"/>
+            <w:bookmarkEnd w:id="24"/>
           </w:p>
         </w:tc>
         <w:tc>
@@ -8701,13 +8409,8 @@
       <w:r>
         <w:t xml:space="preserve"> </w:t>
       </w:r>
-      <w:proofErr w:type="spellStart"/>
-      <w:r>
-        <w:t>nonmonotonous</w:t>
-      </w:r>
-      <w:proofErr w:type="spellEnd"/>
-      <w:r>
-        <w:t xml:space="preserve"> epsilon scheme seems superior</w:t>
+      <w:r>
+        <w:t>nonmonotonous epsilon scheme seems superior</w:t>
       </w:r>
     </w:p>
     <w:p>
@@ -8718,15 +8421,7 @@
         <w:sym w:font="Wingdings" w:char="F0E0"/>
       </w:r>
       <w:r>
-        <w:t xml:space="preserve"> </w:t>
-      </w:r>
-      <w:proofErr w:type="spellStart"/>
-      <w:r>
-        <w:t>nonmonotonous</w:t>
-      </w:r>
-      <w:proofErr w:type="spellEnd"/>
-      <w:r>
-        <w:t xml:space="preserve"> epsilon scheme seems superior</w:t>
+        <w:t xml:space="preserve"> nonmonotonous epsilon scheme seems superior</w:t>
       </w:r>
     </w:p>
     <w:p>
@@ -8737,15 +8432,7 @@
         <w:sym w:font="Wingdings" w:char="F0E0"/>
       </w:r>
       <w:r>
-        <w:t xml:space="preserve"> </w:t>
-      </w:r>
-      <w:proofErr w:type="spellStart"/>
-      <w:r>
-        <w:t>nonmonotonous</w:t>
-      </w:r>
-      <w:proofErr w:type="spellEnd"/>
-      <w:r>
-        <w:t xml:space="preserve"> epsilon scheme seems superior </w:t>
+        <w:t xml:space="preserve"> nonmonotonous epsilon scheme seems superior </w:t>
       </w:r>
     </w:p>
     <w:p>
@@ -8849,13 +8536,8 @@
         <w:t xml:space="preserve">model </w:t>
       </w:r>
       <w:r>
-        <w:t xml:space="preserve">with </w:t>
-      </w:r>
-      <w:proofErr w:type="spellStart"/>
-      <w:r>
-        <w:t>Keras</w:t>
-      </w:r>
-      <w:proofErr w:type="spellEnd"/>
+        <w:t>with Keras</w:t>
+      </w:r>
       <w:r>
         <w:t xml:space="preserve"> </w:t>
       </w:r>
@@ -8890,15 +8572,7 @@
         <w:t>.</w:t>
       </w:r>
       <w:r>
-        <w:t xml:space="preserve"> He created a Deep Q learning model for the open gym ai environment called </w:t>
-      </w:r>
-      <w:proofErr w:type="spellStart"/>
-      <w:r>
-        <w:t>LunarLander</w:t>
-      </w:r>
-      <w:proofErr w:type="spellEnd"/>
-      <w:r>
-        <w:t xml:space="preserve"> v2. This environment </w:t>
+        <w:t xml:space="preserve"> He created a Deep Q learning model for the open gym ai environment called LunarLander v2. This environment </w:t>
       </w:r>
       <w:r>
         <w:t>was</w:t>
@@ -8916,31 +8590,7 @@
         <w:t xml:space="preserve"> </w:t>
       </w:r>
       <w:r>
-        <w:t xml:space="preserve">The neural network, which Phil created suited </w:t>
-      </w:r>
-      <w:proofErr w:type="gramStart"/>
-      <w:r>
-        <w:t>really well</w:t>
-      </w:r>
-      <w:proofErr w:type="gramEnd"/>
-      <w:r>
-        <w:t xml:space="preserve"> to our environment. We just had to transform the 4 x 4 matrix into a list to be able to use the deep q network of Phil. Later, we even realised that we forgot to apply a function, which was </w:t>
-      </w:r>
-      <w:proofErr w:type="gramStart"/>
-      <w:r>
-        <w:t>similar to</w:t>
-      </w:r>
-      <w:proofErr w:type="gramEnd"/>
-      <w:r>
-        <w:t xml:space="preserve"> </w:t>
-      </w:r>
-      <w:proofErr w:type="spellStart"/>
-      <w:r>
-        <w:t>choseandcheck</w:t>
-      </w:r>
-      <w:proofErr w:type="spellEnd"/>
-      <w:r>
-        <w:t xml:space="preserve"> form the Q-learning/SARSA model. But during our </w:t>
+        <w:t xml:space="preserve">The neural network, which Phil created suited really well to our environment. We just had to transform the 4 x 4 matrix into a list to be able to use the deep q network of Phil. Later, we even realised that we forgot to apply a function, which was similar to choseandcheck form the Q-learning/SARSA model. But during our </w:t>
       </w:r>
       <w:r>
         <w:t>test-run</w:t>
@@ -9298,21 +8948,12 @@
                 <w:szCs w:val="14"/>
               </w:rPr>
             </w:pPr>
-            <w:proofErr w:type="gramStart"/>
             <w:r>
               <w:rPr>
                 <w:sz w:val="14"/>
                 <w:szCs w:val="14"/>
               </w:rPr>
-              <w:t>:ep</w:t>
-            </w:r>
-            <w:proofErr w:type="gramEnd"/>
-            <w:r>
-              <w:rPr>
-                <w:sz w:val="14"/>
-                <w:szCs w:val="14"/>
-              </w:rPr>
-              <w:t>. 8000</w:t>
+              <w:t>:ep. 8000</w:t>
             </w:r>
           </w:p>
           <w:p>
@@ -9626,69 +9267,12 @@
       <w:r>
         <w:t xml:space="preserve">of </w:t>
       </w:r>
-      <w:proofErr w:type="spellStart"/>
       <w:r>
         <w:rPr>
           <w:i/>
           <w:iCs/>
         </w:rPr>
-        <w:t>Kaundinya</w:t>
-      </w:r>
-      <w:proofErr w:type="spellEnd"/>
-      <w:r>
-        <w:rPr>
-          <w:i/>
-          <w:iCs/>
-        </w:rPr>
-        <w:t xml:space="preserve">, V., Jain, S., </w:t>
-      </w:r>
-      <w:proofErr w:type="spellStart"/>
-      <w:r>
-        <w:rPr>
-          <w:i/>
-          <w:iCs/>
-        </w:rPr>
-        <w:t>Saligram</w:t>
-      </w:r>
-      <w:proofErr w:type="spellEnd"/>
-      <w:r>
-        <w:rPr>
-          <w:i/>
-          <w:iCs/>
-        </w:rPr>
-        <w:t xml:space="preserve">, S., </w:t>
-      </w:r>
-      <w:proofErr w:type="spellStart"/>
-      <w:r>
-        <w:rPr>
-          <w:i/>
-          <w:iCs/>
-        </w:rPr>
-        <w:t>Vanamala</w:t>
-      </w:r>
-      <w:proofErr w:type="spellEnd"/>
-      <w:r>
-        <w:rPr>
-          <w:i/>
-          <w:iCs/>
-        </w:rPr>
-        <w:t xml:space="preserve">, C.K, </w:t>
-      </w:r>
-      <w:proofErr w:type="spellStart"/>
-      <w:r>
-        <w:rPr>
-          <w:i/>
-          <w:iCs/>
-        </w:rPr>
-        <w:t>Avinash</w:t>
-      </w:r>
-      <w:proofErr w:type="spellEnd"/>
-      <w:r>
-        <w:rPr>
-          <w:i/>
-          <w:iCs/>
-        </w:rPr>
-        <w:t>, B. (2018)</w:t>
+        <w:t>Kaundinya, V., Jain, S., Saligram, S., Vanamala, C.K, Avinash, B. (2018)</w:t>
       </w:r>
       <w:r>
         <w:rPr>
@@ -9746,13 +9330,8 @@
       <w:r>
         <w:t xml:space="preserve"> </w:t>
       </w:r>
-      <w:proofErr w:type="gramStart"/>
-      <w:r>
-        <w:t>Similar to</w:t>
-      </w:r>
-      <w:proofErr w:type="gramEnd"/>
-      <w:r>
-        <w:t xml:space="preserve"> the second part of the third test-run, there is negative correlation and maximal value where either 128 or 256.</w:t>
+      <w:r>
+        <w:t>Similar to the second part of the third test-run, there is negative correlation and maximal value where either 128 or 256.</w:t>
       </w:r>
       <w:r>
         <w:t xml:space="preserve"> However, comparing the reward statistic, with the second test-run, it was only half </w:t>
@@ -9946,15 +9525,7 @@
         <w:jc w:val="both"/>
       </w:pPr>
       <w:r>
-        <w:t xml:space="preserve">Comparing the last few test-runs we </w:t>
-      </w:r>
-      <w:proofErr w:type="gramStart"/>
-      <w:r>
-        <w:t>made an assumption</w:t>
-      </w:r>
-      <w:proofErr w:type="gramEnd"/>
-      <w:r>
-        <w:t xml:space="preserve">, that a lower alpha resulted in a better performance. Therefore, we defined an alpha of </w:t>
+        <w:t xml:space="preserve">Comparing the last few test-runs we made an assumption, that a lower alpha resulted in a better performance. Therefore, we defined an alpha of </w:t>
       </w:r>
       <w:r>
         <w:t>0.005</w:t>
@@ -9984,15 +9555,7 @@
         <w:t>,</w:t>
       </w:r>
       <w:r>
-        <w:t xml:space="preserve"> the model run </w:t>
-      </w:r>
-      <w:proofErr w:type="gramStart"/>
-      <w:r>
-        <w:t>really slowly</w:t>
-      </w:r>
-      <w:proofErr w:type="gramEnd"/>
-      <w:r>
-        <w:t xml:space="preserve">, however the reward static </w:t>
+        <w:t xml:space="preserve"> the model run really slowly, however the reward static </w:t>
       </w:r>
       <w:r>
         <w:t xml:space="preserve">was higher than the previous two test-runs. </w:t>
@@ -10354,15 +9917,7 @@
         <w:t>Deep-Q learning</w:t>
       </w:r>
       <w:r>
-        <w:t xml:space="preserve"> on Google </w:t>
-      </w:r>
-      <w:proofErr w:type="spellStart"/>
-      <w:r>
-        <w:t>Colab</w:t>
-      </w:r>
-      <w:proofErr w:type="spellEnd"/>
-      <w:r>
-        <w:t xml:space="preserve">. </w:t>
+        <w:t xml:space="preserve"> on Google Colab. </w:t>
       </w:r>
       <w:r>
         <w:t xml:space="preserve">In the </w:t>
@@ -10371,15 +9926,7 @@
         <w:t xml:space="preserve">workspace folder shared below </w:t>
       </w:r>
       <w:r>
-        <w:t xml:space="preserve">you will find 9 specifications of </w:t>
-      </w:r>
-      <w:proofErr w:type="spellStart"/>
-      <w:r>
-        <w:t>jupyter</w:t>
-      </w:r>
-      <w:proofErr w:type="spellEnd"/>
-      <w:r>
-        <w:t xml:space="preserve"> notebooks, varying along three dimensions</w:t>
+        <w:t>you will find 9 specifications of jupyter notebooks, varying along three dimensions</w:t>
       </w:r>
       <w:r>
         <w:t xml:space="preserve">: epsilon </w:t>
@@ -10526,13 +10073,8 @@
               <w:spacing w:line="276" w:lineRule="auto"/>
               <w:jc w:val="both"/>
             </w:pPr>
-            <w:proofErr w:type="spellStart"/>
-            <w:r>
-              <w:t>Avg</w:t>
-            </w:r>
-            <w:proofErr w:type="spellEnd"/>
-            <w:r>
-              <w:t xml:space="preserve"> max tile</w:t>
+            <w:r>
+              <w:t>Avg max tile</w:t>
             </w:r>
           </w:p>
         </w:tc>
@@ -10545,13 +10087,8 @@
               <w:spacing w:line="276" w:lineRule="auto"/>
               <w:jc w:val="both"/>
             </w:pPr>
-            <w:proofErr w:type="spellStart"/>
-            <w:r>
-              <w:t>Avg</w:t>
-            </w:r>
-            <w:proofErr w:type="spellEnd"/>
-            <w:r>
-              <w:t xml:space="preserve"> reward</w:t>
+            <w:r>
+              <w:t>Avg reward</w:t>
             </w:r>
           </w:p>
         </w:tc>
@@ -12444,29 +11981,7 @@
           <w:color w:val="auto"/>
           <w:spacing w:val="0"/>
         </w:rPr>
-        <w:t xml:space="preserve">Larry, Moe, and Curly are fighting as usual, but this time about reinforcement learning. Larry claims that whether exploring or exploiting, learning can always occur </w:t>
-      </w:r>
-      <w:proofErr w:type="gramStart"/>
-      <w:r>
-        <w:rPr>
-          <w:rFonts w:eastAsiaTheme="minorHAnsi"/>
-          <w:i/>
-          <w:iCs/>
-          <w:color w:val="auto"/>
-          <w:spacing w:val="0"/>
-        </w:rPr>
-        <w:t>as long as</w:t>
-      </w:r>
-      <w:proofErr w:type="gramEnd"/>
-      <w:r>
-        <w:rPr>
-          <w:rFonts w:eastAsiaTheme="minorHAnsi"/>
-          <w:i/>
-          <w:iCs/>
-          <w:color w:val="auto"/>
-          <w:spacing w:val="0"/>
-        </w:rPr>
-        <w:t xml:space="preserve"> the agent encounters something unexpected. Moe shouts, “Larry, you are wrong as usual! Learning can occur whether expectations are met or not! But only during exploration!” Curly yells, “No! You are both wrong! Learning can occur under any circumstances, but you have to expand the state space!” At this point, the police arrive, arrest them for disturbing the peace, and take them to the judge. Please tell the judge who (of Larry, Moe, and Curly) is right about what and why.</w:t>
+        <w:t>Larry, Moe, and Curly are fighting as usual, but this time about reinforcement learning. Larry claims that whether exploring or exploiting, learning can always occur as long as the agent encounters something unexpected. Moe shouts, “Larry, you are wrong as usual! Learning can occur whether expectations are met or not! But only during exploration!” Curly yells, “No! You are both wrong! Learning can occur under any circumstances, but you have to expand the state space!” At this point, the police arrive, arrest them for disturbing the peace, and take them to the judge. Please tell the judge who (of Larry, Moe, and Curly) is right about what and why.</w:t>
       </w:r>
     </w:p>
     <w:p>
@@ -12481,47 +11996,7 @@
         <w:jc w:val="both"/>
       </w:pPr>
       <w:r>
-        <w:t xml:space="preserve">A problem, which the agent </w:t>
-      </w:r>
-      <w:proofErr w:type="gramStart"/>
-      <w:r>
-        <w:t>has to</w:t>
-      </w:r>
-      <w:proofErr w:type="gramEnd"/>
-      <w:r>
-        <w:t xml:space="preserve"> face in Reinforcement Learning is the trade-off between trial and error. The agent learns through trial and error, put in other words with the interaction with the environment. In order to maximize the rewards, the agent </w:t>
-      </w:r>
-      <w:proofErr w:type="gramStart"/>
-      <w:r>
-        <w:t>has to</w:t>
-      </w:r>
-      <w:proofErr w:type="gramEnd"/>
-      <w:r>
-        <w:t xml:space="preserve"> prefer actions, which he has tried in the past and which were effective in attaining reward. However, to discover such actions, the agent </w:t>
-      </w:r>
-      <w:proofErr w:type="gramStart"/>
-      <w:r>
-        <w:t>has to</w:t>
-      </w:r>
-      <w:proofErr w:type="gramEnd"/>
-      <w:r>
-        <w:t xml:space="preserve"> explore other strategies, which he hasn’t tried before. In other words, on the one side the agent </w:t>
-      </w:r>
-      <w:proofErr w:type="gramStart"/>
-      <w:r>
-        <w:t>has to</w:t>
-      </w:r>
-      <w:proofErr w:type="gramEnd"/>
-      <w:r>
-        <w:t xml:space="preserve"> exploit his knowledge from past experience to maximize rewards. On the other side he </w:t>
-      </w:r>
-      <w:proofErr w:type="gramStart"/>
-      <w:r>
-        <w:t>has to</w:t>
-      </w:r>
-      <w:proofErr w:type="gramEnd"/>
-      <w:r>
-        <w:t xml:space="preserve"> explore the environment to find better actions, which can maximize the rewards</w:t>
+        <w:t>A problem, which the agent has to face in Reinforcement Learning is the trade-off between trial and error. The agent learns through trial and error, put in other words with the interaction with the environment. In order to maximize the rewards, the agent has to prefer actions, which he has tried in the past and which were effective in attaining reward. However, to discover such actions, the agent has to explore other strategies, which he hasn’t tried before. In other words, on the one side the agent has to exploit his knowledge from past experience to maximize rewards. On the other side he has to explore the environment to find better actions, which can maximize the rewards</w:t>
       </w:r>
       <w:r>
         <w:t>.</w:t>
@@ -12533,15 +12008,7 @@
         <w:t xml:space="preserve">Therefore, the agent can’t learn only through exploration or only through </w:t>
       </w:r>
       <w:r>
-        <w:t xml:space="preserve">exploitation without failing. During exploration, where he tries various actions, he needs to think forward and be able to favour the one which appear to be the best. To conclude, </w:t>
-      </w:r>
-      <w:proofErr w:type="spellStart"/>
-      <w:r>
-        <w:t>Moes’s</w:t>
-      </w:r>
-      <w:proofErr w:type="spellEnd"/>
-      <w:r>
-        <w:t xml:space="preserve"> claim is wrong. As the agent needs to find the balance between exploitation and exploration in order to achieve the best learning</w:t>
+        <w:t>exploitation without failing. During exploration, where he tries various actions, he needs to think forward and be able to favour the one which appear to be the best. To conclude, Moes’s claim is wrong. As the agent needs to find the balance between exploitation and exploration in order to achieve the best learning</w:t>
       </w:r>
       <w:r>
         <w:t xml:space="preserve"> </w:t>
@@ -12550,15 +12017,7 @@
         <w:t>(</w:t>
       </w:r>
       <w:r>
-        <w:t xml:space="preserve">Sutton, R.S. and </w:t>
-      </w:r>
-      <w:proofErr w:type="spellStart"/>
-      <w:r>
-        <w:t>Barto</w:t>
-      </w:r>
-      <w:proofErr w:type="spellEnd"/>
-      <w:r>
-        <w:t>, A.G. (2017)</w:t>
+        <w:t>Sutton, R.S. and Barto, A.G. (2017)</w:t>
       </w:r>
       <w:r>
         <w:t>)</w:t>
@@ -12578,13 +12037,8 @@
         <w:spacing w:line="276" w:lineRule="auto"/>
         <w:jc w:val="both"/>
       </w:pPr>
-      <w:proofErr w:type="spellStart"/>
-      <w:r>
-        <w:t>Curly’s</w:t>
-      </w:r>
-      <w:proofErr w:type="spellEnd"/>
-      <w:r>
-        <w:t xml:space="preserve"> claim is wrong too. Expanding the state space can be even problematic. The larger the space, the longer the time needed understand the environment and learn. It is almost impossible find the “perfect strategy” with </w:t>
+      <w:r>
+        <w:t xml:space="preserve">Curly’s claim is wrong too. Expanding the state space can be even problematic. The larger the space, the longer the time needed understand the environment and learn. It is almost impossible find the “perfect strategy” with </w:t>
       </w:r>
       <w:r>
         <w:t>Q-Learning</w:t>
@@ -12769,13 +12223,8 @@
       <w:r>
         <w:t xml:space="preserve"> iteration, which evaluates his strategy step-by-step after each action. </w:t>
       </w:r>
-      <w:proofErr w:type="gramStart"/>
-      <w:r>
-        <w:t>However</w:t>
-      </w:r>
-      <w:proofErr w:type="gramEnd"/>
-      <w:r>
-        <w:t xml:space="preserve"> its values iteration is limited. </w:t>
+      <w:r>
+        <w:t xml:space="preserve">However its values iteration is limited. </w:t>
       </w:r>
       <w:r>
         <w:t xml:space="preserve">At least the states are known to compute the Q -table. </w:t>
@@ -13202,15 +12651,7 @@
         <w:t>error the optimal strategy so that he can finally play by himself like or even better than a human</w:t>
       </w:r>
       <w:r>
-        <w:t xml:space="preserve"> (Sutton, R.S. and </w:t>
-      </w:r>
-      <w:proofErr w:type="spellStart"/>
-      <w:r>
-        <w:t>Barto</w:t>
-      </w:r>
-      <w:proofErr w:type="spellEnd"/>
-      <w:r>
-        <w:t>, A.G. (2017)).</w:t>
+        <w:t xml:space="preserve"> (Sutton, R.S. and Barto, A.G. (2017)).</w:t>
       </w:r>
     </w:p>
     <w:p>
@@ -13246,15 +12687,7 @@
         <w:jc w:val="both"/>
       </w:pPr>
       <w:r>
-        <w:t xml:space="preserve">With the usage of algorithms, a computer system </w:t>
-      </w:r>
-      <w:proofErr w:type="gramStart"/>
-      <w:r>
-        <w:t>has the ability to</w:t>
-      </w:r>
-      <w:proofErr w:type="gramEnd"/>
-      <w:r>
-        <w:t xml:space="preserve"> learn from data and can make predictions with it. This is called machine learning.  The computer system uses algorithms on data and repeats it many times and learns through it. Supervised learning and reinforcement learning are both types of machine learning. In supervised learning the agent has already a knowledge and makes conclusions. Through existing examples or data, which the computer system already knows, it makes conclusions. The knowledge comes from an external supervisor. The computer system tries to find a function through regression and classifications. However, his learning </w:t>
+        <w:t xml:space="preserve">With the usage of algorithms, a computer system has the ability to learn from data and can make predictions with it. This is called machine learning.  The computer system uses algorithms on data and repeats it many times and learns through it. Supervised learning and reinforcement learning are both types of machine learning. In supervised learning the agent has already a knowledge and makes conclusions. Through existing examples or data, which the computer system already knows, it makes conclusions. The knowledge comes from an external supervisor. The computer system tries to find a function through regression and classifications. However, his learning </w:t>
       </w:r>
       <w:r>
         <w:t xml:space="preserve">is </w:t>
@@ -13263,20 +12696,7 @@
         <w:t>limited in contract to reinforcement learning, as he only tries to imitate the “perfect” strategy, which he learned from the supervisor</w:t>
       </w:r>
       <w:r>
-        <w:t xml:space="preserve"> (</w:t>
-      </w:r>
-      <w:proofErr w:type="spellStart"/>
-      <w:proofErr w:type="gramStart"/>
-      <w:r>
-        <w:t>Szepesvári,C</w:t>
-      </w:r>
-      <w:proofErr w:type="spellEnd"/>
-      <w:r>
-        <w:t>.</w:t>
-      </w:r>
-      <w:proofErr w:type="gramEnd"/>
-      <w:r>
-        <w:t xml:space="preserve"> (2009)).</w:t>
+        <w:t xml:space="preserve"> (Szepesvári,C. (2009)).</w:t>
       </w:r>
     </w:p>
     <w:p>
@@ -13297,15 +12717,7 @@
         <w:t>L</w:t>
       </w:r>
       <w:r>
-        <w:t xml:space="preserve">earnings agent learns with rewards. The rewards can be positive or negative, where the computer system tries to maximize the positive rewards. Thus, it can be concluded, that the interaction with the environment is essential in Reinforcement Learning. The agent needs to be able to sense the state of the environment, so he can </w:t>
-      </w:r>
-      <w:proofErr w:type="gramStart"/>
-      <w:r>
-        <w:t>take action</w:t>
-      </w:r>
-      <w:proofErr w:type="gramEnd"/>
-      <w:r>
-        <w:t>, which can change the state. His goal is to maximize these rewards</w:t>
+        <w:t>earnings agent learns with rewards. The rewards can be positive or negative, where the computer system tries to maximize the positive rewards. Thus, it can be concluded, that the interaction with the environment is essential in Reinforcement Learning. The agent needs to be able to sense the state of the environment, so he can take action, which can change the state. His goal is to maximize these rewards</w:t>
       </w:r>
       <w:r>
         <w:t xml:space="preserve"> </w:t>
@@ -13314,15 +12726,7 @@
         <w:t>(</w:t>
       </w:r>
       <w:r>
-        <w:t xml:space="preserve">Sutton, R.S. and </w:t>
-      </w:r>
-      <w:proofErr w:type="spellStart"/>
-      <w:r>
-        <w:t>Barto</w:t>
-      </w:r>
-      <w:proofErr w:type="spellEnd"/>
-      <w:r>
-        <w:t>, A.G. (2017)</w:t>
+        <w:t>Sutton, R.S. and Barto, A.G. (2017)</w:t>
       </w:r>
       <w:r>
         <w:t>)</w:t>
@@ -13379,23 +12783,7 @@
           <w:i/>
           <w:iCs/>
         </w:rPr>
-        <w:t xml:space="preserve">A Hands-On Introduction to Deep Q-Learning using </w:t>
-      </w:r>
-      <w:proofErr w:type="spellStart"/>
-      <w:r>
-        <w:rPr>
-          <w:i/>
-          <w:iCs/>
-        </w:rPr>
-        <w:t>OpenAI</w:t>
-      </w:r>
-      <w:proofErr w:type="spellEnd"/>
-      <w:r>
-        <w:rPr>
-          <w:i/>
-          <w:iCs/>
-        </w:rPr>
-        <w:t xml:space="preserve"> Gym in Python. </w:t>
+        <w:t xml:space="preserve">A Hands-On Introduction to Deep Q-Learning using OpenAI Gym in Python. </w:t>
       </w:r>
       <w:r>
         <w:t>Accessed on November 22, 2019, from https://www.analyticsvidhya.com/blog/2019/04/introduction-deep-</w:t>
@@ -13488,11 +12876,9 @@
         <w:spacing w:line="276" w:lineRule="auto"/>
         <w:jc w:val="both"/>
       </w:pPr>
-      <w:proofErr w:type="spellStart"/>
       <w:r>
         <w:t>Kaundinya</w:t>
       </w:r>
-      <w:proofErr w:type="spellEnd"/>
       <w:r>
         <w:t xml:space="preserve">, V., </w:t>
       </w:r>
@@ -13502,29 +12888,17 @@
       <w:r>
         <w:t xml:space="preserve">, S., </w:t>
       </w:r>
-      <w:proofErr w:type="spellStart"/>
       <w:r>
         <w:t>Saligram</w:t>
       </w:r>
-      <w:proofErr w:type="spellEnd"/>
       <w:r>
         <w:t xml:space="preserve">, S., </w:t>
       </w:r>
-      <w:proofErr w:type="spellStart"/>
       <w:r>
         <w:t>Vanamala</w:t>
       </w:r>
-      <w:proofErr w:type="spellEnd"/>
-      <w:r>
-        <w:t xml:space="preserve">, C.K, </w:t>
-      </w:r>
-      <w:proofErr w:type="spellStart"/>
-      <w:r>
-        <w:t>Avinash</w:t>
-      </w:r>
-      <w:proofErr w:type="spellEnd"/>
-      <w:r>
-        <w:t>, B. (</w:t>
+      <w:r>
+        <w:t>, C.K, Avinash, B. (</w:t>
       </w:r>
       <w:r>
         <w:t>2018</w:t>
@@ -13550,13 +12924,8 @@
         <w:t xml:space="preserve"> NCICCNDA</w:t>
       </w:r>
       <w:r>
-        <w:t xml:space="preserve">, 363-370. </w:t>
-      </w:r>
-      <w:proofErr w:type="spellStart"/>
-      <w:r>
-        <w:t>doi</w:t>
-      </w:r>
-      <w:proofErr w:type="spellEnd"/>
+        <w:t>, 363-370. doi</w:t>
+      </w:r>
       <w:r>
         <w:t>: https://doi.org/10.21467/proceedings.1.57</w:t>
       </w:r>
@@ -13587,29 +12956,54 @@
           <w:i/>
           <w:iCs/>
         </w:rPr>
-        <w:t xml:space="preserve">Deep Q Learning is Simple with </w:t>
-      </w:r>
-      <w:proofErr w:type="spellStart"/>
+        <w:t>Deep Q Learning is Simple with Keras | Tutorial</w:t>
+      </w:r>
+      <w:r>
+        <w:t xml:space="preserve">. Accessed on November 22, 2019, from </w:t>
+      </w:r>
+      <w:r>
+        <w:t>https://www.youtube.com/watch?v=5fHngyN8Qhw</w:t>
+      </w:r>
+      <w:r>
+        <w:t>.</w:t>
+      </w:r>
+    </w:p>
+    <w:p>
+      <w:pPr>
+        <w:spacing w:line="276" w:lineRule="auto"/>
+      </w:pPr>
+    </w:p>
+    <w:p>
+      <w:pPr>
+        <w:spacing w:line="276" w:lineRule="auto"/>
+      </w:pPr>
+      <w:r>
+        <w:t>Machine Learning with Phil (2019</w:t>
+      </w:r>
+      <w:r>
+        <w:t>b</w:t>
+      </w:r>
+      <w:r>
+        <w:t xml:space="preserve">) </w:t>
+      </w:r>
       <w:r>
         <w:rPr>
           <w:i/>
           <w:iCs/>
         </w:rPr>
-        <w:t>Keras</w:t>
-      </w:r>
-      <w:proofErr w:type="spellEnd"/>
-      <w:r>
-        <w:rPr>
-          <w:i/>
-          <w:iCs/>
-        </w:rPr>
-        <w:t xml:space="preserve"> | Tutorial</w:t>
-      </w:r>
-      <w:r>
-        <w:t xml:space="preserve">. Accessed on November 22, 2019, from </w:t>
-      </w:r>
-      <w:r>
-        <w:t>https://www.youtube.com/watch?v=5fHngyN8Qhw</w:t>
+        <w:t>Reinforcement Learning in the OpenAI Gym (Tutorial) - SARSA</w:t>
+      </w:r>
+      <w:r>
+        <w:t xml:space="preserve">. Accessed on November </w:t>
+      </w:r>
+      <w:r>
+        <w:t>30</w:t>
+      </w:r>
+      <w:r>
+        <w:t xml:space="preserve">, 2019, from </w:t>
+      </w:r>
+      <w:r>
+        <w:t>https://www.youtube.com/watch?v=P9XezMuPfLE&amp;list=PL-9x0_FO_lglnlYextpvu39E7vWzHhtNO&amp;index=4</w:t>
       </w:r>
       <w:r>
         <w:t>.</w:t>
@@ -13625,69 +13019,7 @@
         <w:spacing w:line="276" w:lineRule="auto"/>
       </w:pPr>
       <w:r>
-        <w:t>Machine Learning with Phil (2019</w:t>
-      </w:r>
-      <w:r>
-        <w:t>b</w:t>
-      </w:r>
-      <w:r>
-        <w:t xml:space="preserve">) </w:t>
-      </w:r>
-      <w:r>
-        <w:rPr>
-          <w:i/>
-          <w:iCs/>
-        </w:rPr>
-        <w:t xml:space="preserve">Reinforcement Learning in the </w:t>
-      </w:r>
-      <w:proofErr w:type="spellStart"/>
-      <w:r>
-        <w:rPr>
-          <w:i/>
-          <w:iCs/>
-        </w:rPr>
-        <w:t>OpenAI</w:t>
-      </w:r>
-      <w:proofErr w:type="spellEnd"/>
-      <w:r>
-        <w:rPr>
-          <w:i/>
-          <w:iCs/>
-        </w:rPr>
-        <w:t xml:space="preserve"> Gym (Tutorial) - SARSA</w:t>
-      </w:r>
-      <w:r>
-        <w:t xml:space="preserve">. Accessed on November </w:t>
-      </w:r>
-      <w:r>
-        <w:t>30</w:t>
-      </w:r>
-      <w:r>
-        <w:t xml:space="preserve">, 2019, from </w:t>
-      </w:r>
-      <w:r>
-        <w:t>https://www.youtube.com/watch?v=P9XezMuPfLE&amp;list=PL-9x0_FO_lglnlYextpvu39E7vWzHhtNO&amp;index=4</w:t>
-      </w:r>
-      <w:r>
-        <w:t>.</w:t>
-      </w:r>
-    </w:p>
-    <w:p>
-      <w:pPr>
-        <w:spacing w:line="276" w:lineRule="auto"/>
-      </w:pPr>
-    </w:p>
-    <w:p>
-      <w:pPr>
-        <w:spacing w:line="276" w:lineRule="auto"/>
-      </w:pPr>
-      <w:proofErr w:type="spellStart"/>
-      <w:r>
-        <w:t>Sentdex</w:t>
-      </w:r>
-      <w:proofErr w:type="spellEnd"/>
-      <w:r>
-        <w:t xml:space="preserve"> (2019) </w:t>
+        <w:t xml:space="preserve">Sentdex (2019) </w:t>
       </w:r>
       <w:r>
         <w:rPr>
@@ -13710,38 +13042,14 @@
         <w:spacing w:line="276" w:lineRule="auto"/>
       </w:pPr>
       <w:r>
-        <w:t xml:space="preserve">Sutton, R.S. and </w:t>
-      </w:r>
-      <w:proofErr w:type="spellStart"/>
-      <w:r>
-        <w:t>Barto</w:t>
-      </w:r>
-      <w:proofErr w:type="spellEnd"/>
-      <w:r>
-        <w:t xml:space="preserve">, A.G. (2017) </w:t>
+        <w:t xml:space="preserve">Sutton, R.S. and Barto, A.G. (2017) </w:t>
       </w:r>
       <w:r>
         <w:rPr>
           <w:i/>
           <w:iCs/>
         </w:rPr>
-        <w:t xml:space="preserve">Reinforcement Learning: </w:t>
-      </w:r>
-      <w:proofErr w:type="gramStart"/>
-      <w:r>
-        <w:rPr>
-          <w:i/>
-          <w:iCs/>
-        </w:rPr>
-        <w:t>an</w:t>
-      </w:r>
-      <w:proofErr w:type="gramEnd"/>
-      <w:r>
-        <w:rPr>
-          <w:i/>
-          <w:iCs/>
-        </w:rPr>
-        <w:t xml:space="preserve"> Introduction.</w:t>
+        <w:t>Reinforcement Learning: an Introduction.</w:t>
       </w:r>
       <w:r>
         <w:t xml:space="preserve"> Accessed on November 22, 2019, http://incompleteideas.net/book/bookdraft2017nov5.pdf.</w:t>
@@ -13762,8 +13070,6 @@
           <w:iCs/>
         </w:rPr>
       </w:pPr>
-      <w:proofErr w:type="spellStart"/>
-      <w:proofErr w:type="gramStart"/>
       <w:r>
         <w:t>Szepesv</w:t>
       </w:r>
@@ -13774,13 +13080,8 @@
         <w:t>ri</w:t>
       </w:r>
       <w:r>
-        <w:t>,C</w:t>
-      </w:r>
-      <w:proofErr w:type="spellEnd"/>
-      <w:r>
-        <w:t>.</w:t>
-      </w:r>
-      <w:proofErr w:type="gramEnd"/>
+        <w:t>,C.</w:t>
+      </w:r>
       <w:r>
         <w:t xml:space="preserve"> </w:t>
       </w:r>
@@ -14078,28 +13379,12 @@
         <w:lang w:val="de-CH"/>
       </w:rPr>
     </w:pPr>
-    <w:proofErr w:type="spellStart"/>
     <w:r>
       <w:rPr>
         <w:lang w:val="de-CH"/>
       </w:rPr>
-      <w:t>Lutharsanen</w:t>
+      <w:t>Lutharsanen Kunam</w:t>
     </w:r>
-    <w:proofErr w:type="spellEnd"/>
-    <w:r>
-      <w:rPr>
-        <w:lang w:val="de-CH"/>
-      </w:rPr>
-      <w:t xml:space="preserve"> </w:t>
-    </w:r>
-    <w:proofErr w:type="spellStart"/>
-    <w:r>
-      <w:rPr>
-        <w:lang w:val="de-CH"/>
-      </w:rPr>
-      <w:t>Kunam</w:t>
-    </w:r>
-    <w:proofErr w:type="spellEnd"/>
   </w:p>
   <w:p>
     <w:pPr>
@@ -14124,28 +13409,12 @@
         <w:lang w:val="de-CH"/>
       </w:rPr>
     </w:pPr>
-    <w:proofErr w:type="spellStart"/>
     <w:r>
       <w:rPr>
         <w:lang w:val="de-CH"/>
       </w:rPr>
-      <w:t>Shabarna</w:t>
+      <w:t>Shabarna Chandrabala</w:t>
     </w:r>
-    <w:proofErr w:type="spellEnd"/>
-    <w:r>
-      <w:rPr>
-        <w:lang w:val="de-CH"/>
-      </w:rPr>
-      <w:t xml:space="preserve"> </w:t>
-    </w:r>
-    <w:proofErr w:type="spellStart"/>
-    <w:r>
-      <w:rPr>
-        <w:lang w:val="de-CH"/>
-      </w:rPr>
-      <w:t>Chandrabala</w:t>
-    </w:r>
-    <w:proofErr w:type="spellEnd"/>
   </w:p>
   <w:p>
     <w:pPr>
@@ -14177,28 +13446,12 @@
         <w:lang w:val="de-CH"/>
       </w:rPr>
     </w:pPr>
-    <w:proofErr w:type="spellStart"/>
     <w:r>
       <w:rPr>
         <w:lang w:val="de-CH"/>
       </w:rPr>
-      <w:t>Lutharsanen</w:t>
+      <w:t>Lutharsanen Kunam</w:t>
     </w:r>
-    <w:proofErr w:type="spellEnd"/>
-    <w:r>
-      <w:rPr>
-        <w:lang w:val="de-CH"/>
-      </w:rPr>
-      <w:t xml:space="preserve"> </w:t>
-    </w:r>
-    <w:proofErr w:type="spellStart"/>
-    <w:r>
-      <w:rPr>
-        <w:lang w:val="de-CH"/>
-      </w:rPr>
-      <w:t>Kunam</w:t>
-    </w:r>
-    <w:proofErr w:type="spellEnd"/>
   </w:p>
   <w:p>
     <w:pPr>
@@ -14223,28 +13476,12 @@
         <w:lang w:val="de-CH"/>
       </w:rPr>
     </w:pPr>
-    <w:proofErr w:type="spellStart"/>
     <w:r>
       <w:rPr>
         <w:lang w:val="de-CH"/>
       </w:rPr>
-      <w:t>Shabarna</w:t>
+      <w:t>Shabarna Chandrabala</w:t>
     </w:r>
-    <w:proofErr w:type="spellEnd"/>
-    <w:r>
-      <w:rPr>
-        <w:lang w:val="de-CH"/>
-      </w:rPr>
-      <w:t xml:space="preserve"> </w:t>
-    </w:r>
-    <w:proofErr w:type="spellStart"/>
-    <w:r>
-      <w:rPr>
-        <w:lang w:val="de-CH"/>
-      </w:rPr>
-      <w:t>Chandrabala</w:t>
-    </w:r>
-    <w:proofErr w:type="spellEnd"/>
   </w:p>
   <w:p>
     <w:pPr>
@@ -16723,7 +15960,7 @@
 </file>
 
 <file path=customXml/itemProps1.xml><?xml version="1.0" encoding="utf-8"?>
-<ds:datastoreItem xmlns:ds="http://schemas.openxmlformats.org/officeDocument/2006/customXml" ds:itemID="{E2019E12-B27D-49D3-944F-3E1C668936AD}">
+<ds:datastoreItem xmlns:ds="http://schemas.openxmlformats.org/officeDocument/2006/customXml" ds:itemID="{8E757728-7F61-4C54-9E38-F70E6B32D73D}">
   <ds:schemaRefs>
     <ds:schemaRef ds:uri="http://schemas.openxmlformats.org/officeDocument/2006/bibliography"/>
   </ds:schemaRefs>

</xml_diff>